<commit_message>
Load more video in file Youtube.jsx
</commit_message>
<xml_diff>
--- a/REACT.docx
+++ b/REACT.docx
@@ -1784,6 +1784,7 @@
       <w:sdtEndPr>
         <w:rPr>
           <w:rFonts w:hint="default" w:ascii="Times New Roman" w:hAnsi="Times New Roman" w:cs="Times New Roman" w:eastAsiaTheme="minorEastAsia"/>
+          <w:b/>
           <w:bCs w:val="0"/>
           <w:i w:val="0"/>
           <w:iCs w:val="0"/>
@@ -2176,7 +2177,7 @@
               <w:szCs w:val="28"/>
               <w:lang w:val="en-US"/>
             </w:rPr>
-            <w:t>1. JSX</w:t>
+            <w:t>1 . JSX</w:t>
           </w:r>
           <w:r>
             <w:rPr>
@@ -2297,7 +2298,7 @@
               <w:szCs w:val="28"/>
               <w:lang w:val="en-US"/>
             </w:rPr>
-            <w:t>2. Component</w:t>
+            <w:t>2 . Component</w:t>
           </w:r>
           <w:r>
             <w:rPr>
@@ -2418,7 +2419,7 @@
               <w:szCs w:val="28"/>
               <w:lang w:val="en-US"/>
             </w:rPr>
-            <w:t>3.Props</w:t>
+            <w:t>3 . Props</w:t>
           </w:r>
           <w:r>
             <w:rPr>
@@ -2782,7 +2783,7 @@
               <w:szCs w:val="28"/>
               <w:lang w:val="en-US"/>
             </w:rPr>
-            <w:t xml:space="preserve">6. </w:t>
+            <w:t xml:space="preserve">6 . </w:t>
           </w:r>
           <w:r>
             <w:rPr>
@@ -3423,6 +3424,8 @@
           <w:lang w:val="en-US"/>
         </w:rPr>
       </w:pPr>
+      <w:bookmarkStart w:id="13" w:name="_GoBack"/>
+      <w:bookmarkEnd w:id="13"/>
     </w:p>
     <w:p>
       <w:pPr>
@@ -3601,8 +3604,6 @@
           <w:docGrid w:linePitch="360" w:charSpace="0"/>
         </w:sectPr>
       </w:pPr>
-      <w:bookmarkStart w:id="13" w:name="_GoBack"/>
-      <w:bookmarkEnd w:id="13"/>
     </w:p>
     <w:p>
       <w:pPr>
@@ -5533,6 +5534,7 @@
         <w:keepLines w:val="0"/>
         <w:widowControl/>
         <w:numPr>
+          <w:ilvl w:val="0"/>
           <w:numId w:val="0"/>
         </w:numPr>
         <w:suppressLineNumbers w:val="0"/>
@@ -5843,6 +5845,7 @@
         <w:keepLines w:val="0"/>
         <w:widowControl/>
         <w:numPr>
+          <w:ilvl w:val="0"/>
           <w:numId w:val="0"/>
         </w:numPr>
         <w:suppressLineNumbers w:val="0"/>
@@ -5888,6 +5891,7 @@
         <w:keepLines w:val="0"/>
         <w:widowControl/>
         <w:numPr>
+          <w:ilvl w:val="0"/>
           <w:numId w:val="0"/>
         </w:numPr>
         <w:suppressLineNumbers w:val="0"/>
@@ -5941,6 +5945,7 @@
         <w:keepLines w:val="0"/>
         <w:widowControl/>
         <w:numPr>
+          <w:ilvl w:val="0"/>
           <w:numId w:val="0"/>
         </w:numPr>
         <w:suppressLineNumbers w:val="0"/>
@@ -6121,6 +6126,7 @@
         <w:keepLines w:val="0"/>
         <w:widowControl/>
         <w:numPr>
+          <w:ilvl w:val="0"/>
           <w:numId w:val="0"/>
         </w:numPr>
         <w:suppressLineNumbers w:val="0"/>
@@ -6166,6 +6172,7 @@
         <w:keepLines w:val="0"/>
         <w:widowControl/>
         <w:numPr>
+          <w:ilvl w:val="0"/>
           <w:numId w:val="0"/>
         </w:numPr>
         <w:suppressLineNumbers w:val="0"/>
@@ -6211,6 +6218,7 @@
         <w:keepLines w:val="0"/>
         <w:widowControl/>
         <w:numPr>
+          <w:ilvl w:val="0"/>
           <w:numId w:val="0"/>
         </w:numPr>
         <w:suppressLineNumbers w:val="0"/>
@@ -6256,6 +6264,7 @@
         <w:keepLines w:val="0"/>
         <w:widowControl/>
         <w:numPr>
+          <w:ilvl w:val="0"/>
           <w:numId w:val="0"/>
         </w:numPr>
         <w:suppressLineNumbers w:val="0"/>
@@ -7964,6 +7973,7 @@
         <w:keepLines w:val="0"/>
         <w:widowControl/>
         <w:numPr>
+          <w:ilvl w:val="0"/>
           <w:numId w:val="0"/>
         </w:numPr>
         <w:suppressLineNumbers w:val="0"/>
@@ -8069,6 +8079,7 @@
         <w:keepLines w:val="0"/>
         <w:widowControl/>
         <w:numPr>
+          <w:ilvl w:val="0"/>
           <w:numId w:val="0"/>
         </w:numPr>
         <w:suppressLineNumbers w:val="0"/>
@@ -8998,6 +9009,7 @@
         <w:keepLines w:val="0"/>
         <w:widowControl/>
         <w:numPr>
+          <w:ilvl w:val="0"/>
           <w:numId w:val="0"/>
         </w:numPr>
         <w:suppressLineNumbers w:val="0"/>
@@ -9061,6 +9073,7 @@
         <w:keepLines w:val="0"/>
         <w:widowControl/>
         <w:numPr>
+          <w:ilvl w:val="0"/>
           <w:numId w:val="0"/>
         </w:numPr>
         <w:suppressLineNumbers w:val="0"/>
@@ -9153,6 +9166,7 @@
         <w:keepLines w:val="0"/>
         <w:widowControl/>
         <w:numPr>
+          <w:ilvl w:val="0"/>
           <w:numId w:val="0"/>
         </w:numPr>
         <w:suppressLineNumbers w:val="0"/>
@@ -10350,6 +10364,7 @@
     <w:p>
       <w:pPr>
         <w:numPr>
+          <w:ilvl w:val="0"/>
           <w:numId w:val="0"/>
         </w:numPr>
         <w:spacing w:line="360" w:lineRule="auto"/>
@@ -11444,6 +11459,7 @@
       <w:ind w:leftChars="0"/>
     </w:pPr>
     <w:rPr>
+      <w:rFonts w:ascii="Times New Roman" w:hAnsi="Times New Roman" w:eastAsia="SimSun" w:cs="Times New Roman"/>
       <w:sz w:val="20"/>
       <w:szCs w:val="20"/>
     </w:rPr>
@@ -11455,6 +11471,7 @@
       <w:ind w:leftChars="200"/>
     </w:pPr>
     <w:rPr>
+      <w:rFonts w:ascii="Times New Roman" w:hAnsi="Times New Roman" w:eastAsia="SimSun" w:cs="Times New Roman"/>
       <w:sz w:val="20"/>
       <w:szCs w:val="20"/>
     </w:rPr>
@@ -11466,6 +11483,7 @@
       <w:ind w:leftChars="400"/>
     </w:pPr>
     <w:rPr>
+      <w:rFonts w:ascii="Times New Roman" w:hAnsi="Times New Roman" w:eastAsia="SimSun" w:cs="Times New Roman"/>
       <w:sz w:val="20"/>
       <w:szCs w:val="20"/>
     </w:rPr>

</xml_diff>

<commit_message>
add pp and update doc
</commit_message>
<xml_diff>
--- a/REACT.docx
+++ b/REACT.docx
@@ -3639,8 +3639,6 @@
             </w:rPr>
             <w:fldChar w:fldCharType="end"/>
           </w:r>
-          <w:bookmarkStart w:id="15" w:name="_GoBack"/>
-          <w:bookmarkEnd w:id="15"/>
         </w:p>
       </w:sdtContent>
     </w:sdt>
@@ -4026,7 +4024,7 @@
           <w:numId w:val="0"/>
         </w:numPr>
         <w:suppressLineNumbers w:val="0"/>
-        <w:spacing w:before="105" w:beforeAutospacing="0" w:after="0" w:afterAutospacing="1"/>
+        <w:spacing w:before="105" w:beforeAutospacing="0" w:after="0" w:afterAutospacing="1" w:line="360" w:lineRule="auto"/>
         <w:rPr>
           <w:rFonts w:hint="default" w:ascii="Times New Roman" w:hAnsi="Times New Roman" w:cs="Times New Roman"/>
           <w:sz w:val="28"/>
@@ -4073,7 +4071,7 @@
           <w:numId w:val="0"/>
         </w:numPr>
         <w:suppressLineNumbers w:val="0"/>
-        <w:spacing w:before="105" w:beforeAutospacing="0" w:after="0" w:afterAutospacing="1"/>
+        <w:spacing w:before="105" w:beforeAutospacing="0" w:after="0" w:afterAutospacing="1" w:line="360" w:lineRule="auto"/>
         <w:ind w:left="-360" w:leftChars="0" w:firstLine="420" w:firstLineChars="0"/>
         <w:rPr>
           <w:rFonts w:hint="default" w:ascii="Times New Roman" w:hAnsi="Times New Roman" w:eastAsia="Helvetica" w:cs="Times New Roman"/>
@@ -4228,7 +4226,7 @@
           <w:numId w:val="0"/>
         </w:numPr>
         <w:suppressLineNumbers w:val="0"/>
-        <w:spacing w:before="105" w:beforeAutospacing="0" w:after="0" w:afterAutospacing="1"/>
+        <w:spacing w:before="105" w:beforeAutospacing="0" w:after="0" w:afterAutospacing="1" w:line="360" w:lineRule="auto"/>
         <w:ind w:left="-360" w:leftChars="0" w:firstLine="420" w:firstLineChars="0"/>
         <w:rPr>
           <w:rFonts w:hint="default" w:ascii="Times New Roman" w:hAnsi="Times New Roman" w:eastAsia="Helvetica" w:cs="Times New Roman"/>
@@ -4884,6 +4882,8 @@
         <w:rPr>
           <w:rStyle w:val="8"/>
           <w:rFonts w:hint="default" w:ascii="Times New Roman" w:hAnsi="Times New Roman" w:eastAsia="Helvetica" w:cs="Times New Roman"/>
+          <w:i w:val="0"/>
+          <w:iCs w:val="0"/>
           <w:caps w:val="0"/>
           <w:color w:val="414141"/>
           <w:spacing w:val="0"/>
@@ -4911,14 +4911,29 @@
         <w:rPr>
           <w:rStyle w:val="8"/>
           <w:rFonts w:hint="default" w:ascii="Times New Roman" w:hAnsi="Times New Roman" w:eastAsia="Helvetica" w:cs="Times New Roman"/>
-          <w:caps w:val="0"/>
-          <w:color w:val="414141"/>
-          <w:spacing w:val="0"/>
-          <w:sz w:val="28"/>
-          <w:szCs w:val="28"/>
-          <w:shd w:val="clear" w:fill="FFFFFF"/>
-        </w:rPr>
-        <w:t>React elements </w:t>
+          <w:i w:val="0"/>
+          <w:iCs w:val="0"/>
+          <w:caps w:val="0"/>
+          <w:color w:val="414141"/>
+          <w:spacing w:val="0"/>
+          <w:sz w:val="28"/>
+          <w:szCs w:val="28"/>
+          <w:shd w:val="clear" w:fill="FFFFFF"/>
+        </w:rPr>
+        <w:t>React elements</w:t>
+      </w:r>
+      <w:r>
+        <w:rPr>
+          <w:rStyle w:val="8"/>
+          <w:rFonts w:hint="default" w:ascii="Times New Roman" w:hAnsi="Times New Roman" w:eastAsia="Helvetica" w:cs="Times New Roman"/>
+          <w:caps w:val="0"/>
+          <w:color w:val="414141"/>
+          <w:spacing w:val="0"/>
+          <w:sz w:val="28"/>
+          <w:szCs w:val="28"/>
+          <w:shd w:val="clear" w:fill="FFFFFF"/>
+        </w:rPr>
+        <w:t> </w:t>
       </w:r>
       <w:r>
         <w:rPr>
@@ -5624,6 +5639,173 @@
     </w:p>
     <w:p>
       <w:pPr>
+        <w:pStyle w:val="14"/>
+        <w:keepNext w:val="0"/>
+        <w:keepLines w:val="0"/>
+        <w:widowControl/>
+        <w:numPr>
+          <w:ilvl w:val="0"/>
+          <w:numId w:val="0"/>
+        </w:numPr>
+        <w:suppressLineNumbers w:val="0"/>
+        <w:pBdr>
+          <w:top w:val="none" w:color="auto" w:sz="0" w:space="0"/>
+          <w:left w:val="none" w:color="auto" w:sz="0" w:space="0"/>
+          <w:bottom w:val="none" w:color="auto" w:sz="0" w:space="0"/>
+          <w:right w:val="none" w:color="auto" w:sz="0" w:space="0"/>
+        </w:pBdr>
+        <w:shd w:val="clear" w:fill="FFFFFF"/>
+        <w:spacing w:before="0" w:beforeAutospacing="0" w:after="180" w:afterAutospacing="0"/>
+        <w:ind w:leftChars="0" w:right="0" w:rightChars="0"/>
+        <w:textAlignment w:val="baseline"/>
+        <w:rPr>
+          <w:rFonts w:hint="default"/>
+          <w:b w:val="0"/>
+          <w:bCs w:val="0"/>
+          <w:sz w:val="28"/>
+          <w:szCs w:val="28"/>
+          <w:lang w:val="en-US"/>
+        </w:rPr>
+      </w:pPr>
+      <w:r>
+        <w:rPr>
+          <w:rFonts w:hint="default"/>
+          <w:b/>
+          <w:bCs/>
+          <w:sz w:val="28"/>
+          <w:szCs w:val="28"/>
+          <w:lang w:val="en-US"/>
+        </w:rPr>
+        <w:t>-</w:t>
+      </w:r>
+      <w:r>
+        <w:rPr>
+          <w:rFonts w:hint="default"/>
+          <w:b w:val="0"/>
+          <w:bCs w:val="0"/>
+          <w:sz w:val="28"/>
+          <w:szCs w:val="28"/>
+          <w:lang w:val="en-US"/>
+        </w:rPr>
+        <w:t xml:space="preserve"> Khi nhắc tới props phải nhắc đến props drilling : </w:t>
+      </w:r>
+    </w:p>
+    <w:p>
+      <w:pPr>
+        <w:pStyle w:val="14"/>
+        <w:keepNext w:val="0"/>
+        <w:keepLines w:val="0"/>
+        <w:widowControl/>
+        <w:numPr>
+          <w:ilvl w:val="0"/>
+          <w:numId w:val="0"/>
+        </w:numPr>
+        <w:suppressLineNumbers w:val="0"/>
+        <w:pBdr>
+          <w:top w:val="none" w:color="auto" w:sz="0" w:space="0"/>
+          <w:left w:val="none" w:color="auto" w:sz="0" w:space="0"/>
+          <w:bottom w:val="none" w:color="auto" w:sz="0" w:space="0"/>
+          <w:right w:val="none" w:color="auto" w:sz="0" w:space="0"/>
+        </w:pBdr>
+        <w:shd w:val="clear" w:fill="FFFFFF"/>
+        <w:spacing w:before="0" w:beforeAutospacing="0" w:after="180" w:afterAutospacing="0"/>
+        <w:ind w:leftChars="0" w:right="0" w:rightChars="0"/>
+        <w:textAlignment w:val="baseline"/>
+        <w:rPr>
+          <w:rFonts w:ascii="SimSun" w:hAnsi="SimSun" w:eastAsia="SimSun" w:cs="SimSun"/>
+          <w:sz w:val="24"/>
+          <w:szCs w:val="24"/>
+        </w:rPr>
+      </w:pPr>
+      <w:r>
+        <w:rPr>
+          <w:rFonts w:ascii="SimSun" w:hAnsi="SimSun" w:eastAsia="SimSun" w:cs="SimSun"/>
+          <w:sz w:val="24"/>
+          <w:szCs w:val="24"/>
+        </w:rPr>
+        <w:drawing>
+          <wp:inline distT="0" distB="0" distL="114300" distR="114300">
+            <wp:extent cx="5514340" cy="2771140"/>
+            <wp:effectExtent l="0" t="0" r="10160" b="10160"/>
+            <wp:docPr id="14" name="Picture 1" descr="IMG_256"/>
+            <wp:cNvGraphicFramePr>
+              <a:graphicFrameLocks xmlns:a="http://schemas.openxmlformats.org/drawingml/2006/main" noChangeAspect="1"/>
+            </wp:cNvGraphicFramePr>
+            <a:graphic xmlns:a="http://schemas.openxmlformats.org/drawingml/2006/main">
+              <a:graphicData uri="http://schemas.openxmlformats.org/drawingml/2006/picture">
+                <pic:pic xmlns:pic="http://schemas.openxmlformats.org/drawingml/2006/picture">
+                  <pic:nvPicPr>
+                    <pic:cNvPr id="14" name="Picture 1" descr="IMG_256"/>
+                    <pic:cNvPicPr>
+                      <a:picLocks noChangeAspect="1"/>
+                    </pic:cNvPicPr>
+                  </pic:nvPicPr>
+                  <pic:blipFill>
+                    <a:blip r:embed="rId13"/>
+                    <a:stretch>
+                      <a:fillRect/>
+                    </a:stretch>
+                  </pic:blipFill>
+                  <pic:spPr>
+                    <a:xfrm>
+                      <a:off x="0" y="0"/>
+                      <a:ext cx="5514340" cy="2771140"/>
+                    </a:xfrm>
+                    <a:prstGeom prst="rect">
+                      <a:avLst/>
+                    </a:prstGeom>
+                    <a:noFill/>
+                    <a:ln w="9525">
+                      <a:noFill/>
+                    </a:ln>
+                  </pic:spPr>
+                </pic:pic>
+              </a:graphicData>
+            </a:graphic>
+          </wp:inline>
+        </w:drawing>
+      </w:r>
+    </w:p>
+    <w:p>
+      <w:pPr>
+        <w:pStyle w:val="14"/>
+        <w:keepNext w:val="0"/>
+        <w:keepLines w:val="0"/>
+        <w:widowControl/>
+        <w:numPr>
+          <w:ilvl w:val="0"/>
+          <w:numId w:val="0"/>
+        </w:numPr>
+        <w:suppressLineNumbers w:val="0"/>
+        <w:pBdr>
+          <w:top w:val="none" w:color="auto" w:sz="0" w:space="0"/>
+          <w:left w:val="none" w:color="auto" w:sz="0" w:space="0"/>
+          <w:bottom w:val="none" w:color="auto" w:sz="0" w:space="0"/>
+          <w:right w:val="none" w:color="auto" w:sz="0" w:space="0"/>
+        </w:pBdr>
+        <w:shd w:val="clear" w:fill="FFFFFF"/>
+        <w:spacing w:before="0" w:beforeAutospacing="0" w:after="180" w:afterAutospacing="0" w:line="360" w:lineRule="auto"/>
+        <w:ind w:leftChars="0" w:right="0" w:rightChars="0"/>
+        <w:textAlignment w:val="baseline"/>
+        <w:rPr>
+          <w:rFonts w:hint="default" w:ascii="Times New Roman" w:hAnsi="Times New Roman" w:eastAsia="SimSun" w:cs="Times New Roman"/>
+          <w:sz w:val="28"/>
+          <w:szCs w:val="28"/>
+          <w:lang w:val="en-US"/>
+        </w:rPr>
+      </w:pPr>
+      <w:r>
+        <w:rPr>
+          <w:rFonts w:hint="default" w:cs="Times New Roman"/>
+          <w:sz w:val="28"/>
+          <w:szCs w:val="28"/>
+          <w:lang w:val="en-US"/>
+        </w:rPr>
+        <w:t>Theo chúng ta thấy component A là component cha truyền props qua B và trong component B lại có con là component C . Để component C nhận được dữ liệu phải từ A -&gt; B -&gt; C . Đó là props drilling . Giải pháp là chúng ta dùng Context Api hoặc Redux</w:t>
+      </w:r>
+    </w:p>
+    <w:p>
+      <w:pPr>
         <w:pStyle w:val="3"/>
         <w:bidi w:val="0"/>
         <w:rPr>
@@ -5801,7 +5983,7 @@
                     </pic:cNvPicPr>
                   </pic:nvPicPr>
                   <pic:blipFill>
-                    <a:blip r:embed="rId13"/>
+                    <a:blip r:embed="rId14"/>
                     <a:stretch>
                       <a:fillRect/>
                     </a:stretch>
@@ -7922,7 +8104,7 @@
                     </pic:cNvPicPr>
                   </pic:nvPicPr>
                   <pic:blipFill>
-                    <a:blip r:embed="rId14"/>
+                    <a:blip r:embed="rId15"/>
                     <a:stretch>
                       <a:fillRect/>
                     </a:stretch>
@@ -8226,217 +8408,58 @@
     </w:p>
     <w:p>
       <w:pPr>
-        <w:keepNext w:val="0"/>
-        <w:keepLines w:val="0"/>
-        <w:widowControl/>
-        <w:suppressLineNumbers w:val="0"/>
-        <w:pBdr>
-          <w:top w:val="none" w:color="auto" w:sz="0" w:space="0"/>
-          <w:left w:val="none" w:color="auto" w:sz="0" w:space="0"/>
-          <w:bottom w:val="none" w:color="auto" w:sz="0" w:space="0"/>
-          <w:right w:val="none" w:color="auto" w:sz="0" w:space="0"/>
-        </w:pBdr>
-        <w:shd w:val="clear" w:fill="FFFFFF"/>
-        <w:spacing w:before="0" w:beforeAutospacing="0" w:after="0" w:afterAutospacing="0" w:line="294" w:lineRule="atLeast"/>
-        <w:ind w:left="0" w:right="0" w:firstLine="0"/>
-        <w:jc w:val="left"/>
-        <w:textAlignment w:val="baseline"/>
-        <w:rPr>
-          <w:rFonts w:hint="default" w:ascii="Times New Roman" w:hAnsi="Times New Roman" w:eastAsia="Consolas" w:cs="Times New Roman"/>
-          <w:i w:val="0"/>
-          <w:iCs w:val="0"/>
-          <w:caps w:val="0"/>
-          <w:color w:val="414141"/>
-          <w:spacing w:val="0"/>
-          <w:sz w:val="28"/>
-          <w:szCs w:val="28"/>
-        </w:rPr>
-      </w:pPr>
-      <w:r>
-        <w:rPr>
-          <w:rStyle w:val="11"/>
-          <w:rFonts w:hint="default" w:ascii="Times New Roman" w:hAnsi="Times New Roman" w:eastAsia="Consolas" w:cs="Times New Roman"/>
+        <w:spacing w:line="360" w:lineRule="auto"/>
+        <w:jc w:val="both"/>
+        <w:rPr>
+          <w:rFonts w:hint="default" w:ascii="Times New Roman" w:hAnsi="Times New Roman" w:eastAsia="SimSun" w:cs="Times New Roman"/>
           <w:b w:val="0"/>
           <w:bCs w:val="0"/>
-          <w:i w:val="0"/>
-          <w:iCs w:val="0"/>
-          <w:caps w:val="0"/>
-          <w:color w:val="000000"/>
-          <w:spacing w:val="0"/>
-          <w:kern w:val="0"/>
-          <w:sz w:val="28"/>
-          <w:szCs w:val="28"/>
-          <w:shd w:val="clear" w:fill="FFFFFF"/>
-          <w:vertAlign w:val="baseline"/>
-          <w:lang w:val="en-US" w:eastAsia="zh-CN" w:bidi="ar"/>
-        </w:rPr>
-        <w:t>&lt;button onClick={</w:t>
-      </w:r>
-      <w:r>
-        <w:rPr>
-          <w:rStyle w:val="11"/>
-          <w:rFonts w:hint="default" w:ascii="Times New Roman" w:hAnsi="Times New Roman" w:eastAsia="Consolas" w:cs="Times New Roman"/>
-          <w:b w:val="0"/>
-          <w:bCs w:val="0"/>
-          <w:i w:val="0"/>
-          <w:iCs w:val="0"/>
-          <w:caps w:val="0"/>
-          <w:color w:val="0000FF"/>
-          <w:spacing w:val="0"/>
-          <w:kern w:val="0"/>
-          <w:sz w:val="28"/>
-          <w:szCs w:val="28"/>
-          <w:shd w:val="clear" w:fill="FFFFFF"/>
-          <w:vertAlign w:val="baseline"/>
-          <w:lang w:val="en-US" w:eastAsia="zh-CN" w:bidi="ar"/>
-        </w:rPr>
-        <w:t>changeName}</w:t>
-      </w:r>
-      <w:r>
-        <w:rPr>
-          <w:rStyle w:val="11"/>
-          <w:rFonts w:hint="default" w:ascii="Times New Roman" w:hAnsi="Times New Roman" w:eastAsia="Consolas" w:cs="Times New Roman"/>
-          <w:b w:val="0"/>
-          <w:bCs w:val="0"/>
-          <w:i w:val="0"/>
-          <w:iCs w:val="0"/>
-          <w:caps w:val="0"/>
-          <w:color w:val="000000"/>
-          <w:spacing w:val="0"/>
-          <w:kern w:val="0"/>
-          <w:sz w:val="28"/>
-          <w:szCs w:val="28"/>
-          <w:shd w:val="clear" w:fill="FFFFFF"/>
-          <w:vertAlign w:val="baseline"/>
-          <w:lang w:val="en-US" w:eastAsia="zh-CN" w:bidi="ar"/>
-        </w:rPr>
-        <w:t>&gt;</w:t>
-      </w:r>
-    </w:p>
-    <w:p>
-      <w:pPr>
-        <w:keepNext w:val="0"/>
-        <w:keepLines w:val="0"/>
-        <w:widowControl/>
-        <w:suppressLineNumbers w:val="0"/>
-        <w:pBdr>
-          <w:top w:val="none" w:color="auto" w:sz="0" w:space="0"/>
-          <w:left w:val="none" w:color="auto" w:sz="0" w:space="0"/>
-          <w:bottom w:val="none" w:color="auto" w:sz="0" w:space="0"/>
-          <w:right w:val="none" w:color="auto" w:sz="0" w:space="0"/>
-        </w:pBdr>
-        <w:shd w:val="clear" w:fill="FFFFFF"/>
-        <w:spacing w:before="0" w:beforeAutospacing="0" w:after="0" w:afterAutospacing="0" w:line="294" w:lineRule="atLeast"/>
-        <w:ind w:left="0" w:right="0" w:firstLine="0"/>
-        <w:jc w:val="left"/>
-        <w:textAlignment w:val="baseline"/>
-        <w:rPr>
-          <w:rFonts w:hint="default" w:ascii="Times New Roman" w:hAnsi="Times New Roman" w:eastAsia="Consolas" w:cs="Times New Roman"/>
-          <w:i w:val="0"/>
-          <w:iCs w:val="0"/>
-          <w:caps w:val="0"/>
-          <w:color w:val="414141"/>
-          <w:spacing w:val="0"/>
-          <w:sz w:val="28"/>
-          <w:szCs w:val="28"/>
-        </w:rPr>
-      </w:pPr>
-      <w:r>
-        <w:rPr>
-          <w:rStyle w:val="11"/>
-          <w:rFonts w:hint="default" w:ascii="Times New Roman" w:hAnsi="Times New Roman" w:eastAsia="Consolas" w:cs="Times New Roman"/>
-          <w:b w:val="0"/>
-          <w:bCs w:val="0"/>
-          <w:i w:val="0"/>
-          <w:iCs w:val="0"/>
-          <w:caps w:val="0"/>
-          <w:color w:val="333333"/>
-          <w:spacing w:val="0"/>
-          <w:kern w:val="0"/>
-          <w:sz w:val="28"/>
-          <w:szCs w:val="28"/>
-          <w:shd w:val="clear" w:fill="FFFFFF"/>
-          <w:vertAlign w:val="baseline"/>
-          <w:lang w:val="en-US" w:eastAsia="zh-CN" w:bidi="ar"/>
-        </w:rPr>
-        <w:t>  </w:t>
-      </w:r>
-      <w:r>
-        <w:rPr>
-          <w:rStyle w:val="11"/>
-          <w:rFonts w:hint="default" w:ascii="Times New Roman" w:hAnsi="Times New Roman" w:eastAsia="Consolas" w:cs="Times New Roman"/>
-          <w:b w:val="0"/>
-          <w:bCs w:val="0"/>
-          <w:i w:val="0"/>
-          <w:iCs w:val="0"/>
-          <w:caps w:val="0"/>
-          <w:color w:val="000000"/>
-          <w:spacing w:val="0"/>
-          <w:kern w:val="0"/>
-          <w:sz w:val="28"/>
-          <w:szCs w:val="28"/>
-          <w:shd w:val="clear" w:fill="FFFFFF"/>
-          <w:vertAlign w:val="baseline"/>
-          <w:lang w:val="en-US" w:eastAsia="zh-CN" w:bidi="ar"/>
-        </w:rPr>
-        <w:t>Change Name</w:t>
-      </w:r>
-    </w:p>
-    <w:p>
-      <w:pPr>
-        <w:keepNext w:val="0"/>
-        <w:keepLines w:val="0"/>
-        <w:widowControl/>
-        <w:suppressLineNumbers w:val="0"/>
-        <w:pBdr>
-          <w:top w:val="none" w:color="auto" w:sz="0" w:space="0"/>
-          <w:left w:val="none" w:color="auto" w:sz="0" w:space="0"/>
-          <w:bottom w:val="none" w:color="auto" w:sz="0" w:space="0"/>
-          <w:right w:val="none" w:color="auto" w:sz="0" w:space="0"/>
-        </w:pBdr>
-        <w:shd w:val="clear" w:fill="FFFFFF"/>
-        <w:spacing w:before="0" w:beforeAutospacing="0" w:after="0" w:afterAutospacing="0" w:line="294" w:lineRule="atLeast"/>
-        <w:ind w:left="0" w:right="0" w:firstLine="0"/>
-        <w:jc w:val="left"/>
-        <w:textAlignment w:val="baseline"/>
-        <w:rPr>
-          <w:rStyle w:val="11"/>
-          <w:rFonts w:hint="default" w:ascii="Times New Roman" w:hAnsi="Times New Roman" w:eastAsia="Consolas" w:cs="Times New Roman"/>
-          <w:b w:val="0"/>
-          <w:bCs w:val="0"/>
-          <w:i w:val="0"/>
-          <w:iCs w:val="0"/>
-          <w:caps w:val="0"/>
-          <w:color w:val="000000"/>
-          <w:spacing w:val="0"/>
-          <w:kern w:val="0"/>
-          <w:sz w:val="28"/>
-          <w:szCs w:val="28"/>
-          <w:shd w:val="clear" w:fill="FFFFFF"/>
-          <w:vertAlign w:val="baseline"/>
-          <w:lang w:val="en-US" w:eastAsia="zh-CN" w:bidi="ar"/>
-        </w:rPr>
-      </w:pPr>
-      <w:r>
-        <w:rPr>
-          <w:rStyle w:val="11"/>
-          <w:rFonts w:hint="default" w:ascii="Times New Roman" w:hAnsi="Times New Roman" w:eastAsia="Consolas" w:cs="Times New Roman"/>
-          <w:b w:val="0"/>
-          <w:bCs w:val="0"/>
-          <w:i w:val="0"/>
-          <w:iCs w:val="0"/>
-          <w:caps w:val="0"/>
-          <w:color w:val="000000"/>
-          <w:spacing w:val="0"/>
-          <w:kern w:val="0"/>
-          <w:sz w:val="28"/>
-          <w:szCs w:val="28"/>
-          <w:shd w:val="clear" w:fill="FFFFFF"/>
-          <w:vertAlign w:val="baseline"/>
-          <w:lang w:val="en-US" w:eastAsia="zh-CN" w:bidi="ar"/>
-        </w:rPr>
-        <w:t>&lt;/button&gt;</w:t>
-      </w:r>
+          <w:sz w:val="28"/>
+          <w:szCs w:val="28"/>
+          <w:lang w:val="en-US"/>
+        </w:rPr>
+      </w:pPr>
+      <w:r>
+        <w:drawing>
+          <wp:inline distT="0" distB="0" distL="114300" distR="114300">
+            <wp:extent cx="3743325" cy="923925"/>
+            <wp:effectExtent l="0" t="0" r="9525" b="9525"/>
+            <wp:docPr id="21" name="Picture 4"/>
+            <wp:cNvGraphicFramePr>
+              <a:graphicFrameLocks xmlns:a="http://schemas.openxmlformats.org/drawingml/2006/main" noChangeAspect="1"/>
+            </wp:cNvGraphicFramePr>
+            <a:graphic xmlns:a="http://schemas.openxmlformats.org/drawingml/2006/main">
+              <a:graphicData uri="http://schemas.openxmlformats.org/drawingml/2006/picture">
+                <pic:pic xmlns:pic="http://schemas.openxmlformats.org/drawingml/2006/picture">
+                  <pic:nvPicPr>
+                    <pic:cNvPr id="21" name="Picture 4"/>
+                    <pic:cNvPicPr>
+                      <a:picLocks noChangeAspect="1"/>
+                    </pic:cNvPicPr>
+                  </pic:nvPicPr>
+                  <pic:blipFill>
+                    <a:blip r:embed="rId16"/>
+                    <a:stretch>
+                      <a:fillRect/>
+                    </a:stretch>
+                  </pic:blipFill>
+                  <pic:spPr>
+                    <a:xfrm>
+                      <a:off x="0" y="0"/>
+                      <a:ext cx="3743325" cy="923925"/>
+                    </a:xfrm>
+                    <a:prstGeom prst="rect">
+                      <a:avLst/>
+                    </a:prstGeom>
+                  </pic:spPr>
+                </pic:pic>
+              </a:graphicData>
+            </a:graphic>
+          </wp:inline>
+        </w:drawing>
+      </w:r>
+      <w:bookmarkStart w:id="15" w:name="_GoBack"/>
+      <w:bookmarkEnd w:id="15"/>
     </w:p>
     <w:p>
       <w:pPr>
@@ -8471,6 +8494,7 @@
         <w:keepLines w:val="0"/>
         <w:widowControl/>
         <w:numPr>
+          <w:ilvl w:val="0"/>
           <w:numId w:val="0"/>
         </w:numPr>
         <w:suppressLineNumbers w:val="0"/>
@@ -8510,6 +8534,7 @@
         <w:keepLines w:val="0"/>
         <w:widowControl/>
         <w:numPr>
+          <w:ilvl w:val="0"/>
           <w:numId w:val="0"/>
         </w:numPr>
         <w:suppressLineNumbers w:val="0"/>
@@ -8569,6 +8594,7 @@
         <w:keepLines w:val="0"/>
         <w:widowControl/>
         <w:numPr>
+          <w:ilvl w:val="0"/>
           <w:numId w:val="0"/>
         </w:numPr>
         <w:suppressLineNumbers w:val="0"/>
@@ -8608,6 +8634,7 @@
         <w:keepLines w:val="0"/>
         <w:widowControl/>
         <w:numPr>
+          <w:ilvl w:val="0"/>
           <w:numId w:val="0"/>
         </w:numPr>
         <w:suppressLineNumbers w:val="0"/>
@@ -8652,7 +8679,7 @@
                     </pic:cNvPicPr>
                   </pic:nvPicPr>
                   <pic:blipFill>
-                    <a:blip r:embed="rId15"/>
+                    <a:blip r:embed="rId17"/>
                     <a:stretch>
                       <a:fillRect/>
                     </a:stretch>
@@ -8683,6 +8710,7 @@
         <w:keepLines w:val="0"/>
         <w:widowControl/>
         <w:numPr>
+          <w:ilvl w:val="0"/>
           <w:numId w:val="0"/>
         </w:numPr>
         <w:suppressLineNumbers w:val="0"/>
@@ -9526,7 +9554,6 @@
           <w:spacing w:val="-1"/>
           <w:sz w:val="28"/>
           <w:szCs w:val="28"/>
-          <w:bdr w:val="none" w:color="auto" w:sz="0" w:space="0"/>
           <w:shd w:val="clear" w:fill="EEEEEE"/>
         </w:rPr>
         <w:t>div</w:t>
@@ -9556,7 +9583,6 @@
           <w:spacing w:val="-1"/>
           <w:sz w:val="28"/>
           <w:szCs w:val="28"/>
-          <w:bdr w:val="none" w:color="auto" w:sz="0" w:space="0"/>
           <w:shd w:val="clear" w:fill="EEEEEE"/>
         </w:rPr>
         <w:t>click, submit, ...</w:t>
@@ -9817,7 +9843,6 @@
           <w:spacing w:val="0"/>
           <w:sz w:val="28"/>
           <w:szCs w:val="28"/>
-          <w:bdr w:val="none" w:color="auto" w:sz="0" w:space="0"/>
           <w:shd w:val="clear" w:fill="EEEEEE"/>
         </w:rPr>
         <w:t>node</w:t>
@@ -9915,7 +9940,6 @@
           <w:spacing w:val="-1"/>
           <w:sz w:val="28"/>
           <w:szCs w:val="28"/>
-          <w:bdr w:val="none" w:color="auto" w:sz="0" w:space="0"/>
           <w:shd w:val="clear" w:fill="EEEEEE"/>
         </w:rPr>
         <w:t>component</w:t>
@@ -10295,7 +10319,6 @@
           <w:spacing w:val="-1"/>
           <w:sz w:val="28"/>
           <w:szCs w:val="28"/>
-          <w:bdr w:val="none" w:color="auto" w:sz="0" w:space="0"/>
           <w:shd w:val="clear" w:fill="EEEEEE"/>
         </w:rPr>
         <w:t>div</w:t>
@@ -10325,7 +10348,6 @@
           <w:spacing w:val="-1"/>
           <w:sz w:val="28"/>
           <w:szCs w:val="28"/>
-          <w:bdr w:val="none" w:color="auto" w:sz="0" w:space="0"/>
           <w:shd w:val="clear" w:fill="EEEEEE"/>
         </w:rPr>
         <w:t>p</w:t>
@@ -10386,7 +10408,6 @@
           <w:spacing w:val="-1"/>
           <w:sz w:val="28"/>
           <w:szCs w:val="28"/>
-          <w:bdr w:val="none" w:color="auto" w:sz="0" w:space="0"/>
           <w:shd w:val="clear" w:fill="EEEEEE"/>
         </w:rPr>
         <w:t>object</w:t>
@@ -10416,7 +10437,6 @@
           <w:spacing w:val="-1"/>
           <w:sz w:val="28"/>
           <w:szCs w:val="28"/>
-          <w:bdr w:val="none" w:color="auto" w:sz="0" w:space="0"/>
           <w:shd w:val="clear" w:fill="EEEEEE"/>
         </w:rPr>
         <w:t>React.div</w:t>
@@ -10446,7 +10466,6 @@
           <w:spacing w:val="-1"/>
           <w:sz w:val="28"/>
           <w:szCs w:val="28"/>
-          <w:bdr w:val="none" w:color="auto" w:sz="0" w:space="0"/>
           <w:shd w:val="clear" w:fill="EEEEEE"/>
         </w:rPr>
         <w:t>React.p</w:t>
@@ -10647,7 +10666,6 @@
           <w:spacing w:val="-1"/>
           <w:sz w:val="28"/>
           <w:szCs w:val="28"/>
-          <w:bdr w:val="none" w:color="auto" w:sz="0" w:space="0"/>
           <w:shd w:val="clear" w:fill="EEEEEE"/>
         </w:rPr>
         <w:t>key, ref</w:t>
@@ -11042,7 +11060,6 @@
           <w:spacing w:val="-1"/>
           <w:sz w:val="28"/>
           <w:szCs w:val="28"/>
-          <w:bdr w:val="none" w:color="auto" w:sz="0" w:space="0"/>
           <w:shd w:val="clear" w:fill="EEEEEE"/>
         </w:rPr>
         <w:t>snapshot</w:t>
@@ -11188,7 +11205,6 @@
           <w:spacing w:val="-1"/>
           <w:sz w:val="28"/>
           <w:szCs w:val="28"/>
-          <w:bdr w:val="none" w:color="auto" w:sz="0" w:space="0"/>
           <w:shd w:val="clear" w:fill="EEEEEE"/>
         </w:rPr>
         <w:t>Diffing</w:t>
@@ -11255,7 +11271,7 @@
                     </pic:cNvPicPr>
                   </pic:nvPicPr>
                   <pic:blipFill>
-                    <a:blip r:embed="rId16"/>
+                    <a:blip r:embed="rId18"/>
                     <a:stretch>
                       <a:fillRect/>
                     </a:stretch>
@@ -11358,7 +11374,6 @@
           <w:spacing w:val="-1"/>
           <w:sz w:val="28"/>
           <w:szCs w:val="28"/>
-          <w:bdr w:val="none" w:color="auto" w:sz="0" w:space="0"/>
           <w:shd w:val="clear" w:fill="EEEEEE"/>
         </w:rPr>
         <w:t>component</w:t>
@@ -11424,6 +11439,7 @@
         <w:keepLines w:val="0"/>
         <w:widowControl/>
         <w:numPr>
+          <w:ilvl w:val="0"/>
           <w:numId w:val="0"/>
         </w:numPr>
         <w:suppressLineNumbers w:val="0"/>
@@ -11450,6 +11466,7 @@
       <w:pPr>
         <w:pStyle w:val="3"/>
         <w:numPr>
+          <w:ilvl w:val="0"/>
           <w:numId w:val="0"/>
         </w:numPr>
         <w:bidi w:val="0"/>
@@ -11488,6 +11505,7 @@
       <w:pPr>
         <w:pStyle w:val="4"/>
         <w:numPr>
+          <w:ilvl w:val="0"/>
           <w:numId w:val="0"/>
         </w:numPr>
         <w:bidi w:val="0"/>
@@ -12333,1153 +12351,6 @@
                 <pic:pic xmlns:pic="http://schemas.openxmlformats.org/drawingml/2006/picture">
                   <pic:nvPicPr>
                     <pic:cNvPr id="11" name="Picture 11" descr="Screenshot (253)"/>
-                    <pic:cNvPicPr>
-                      <a:picLocks noChangeAspect="1"/>
-                    </pic:cNvPicPr>
-                  </pic:nvPicPr>
-                  <pic:blipFill>
-                    <a:blip r:embed="rId17"/>
-                    <a:stretch>
-                      <a:fillRect/>
-                    </a:stretch>
-                  </pic:blipFill>
-                  <pic:spPr>
-                    <a:xfrm>
-                      <a:off x="0" y="0"/>
-                      <a:ext cx="5269230" cy="2962910"/>
-                    </a:xfrm>
-                    <a:prstGeom prst="rect">
-                      <a:avLst/>
-                    </a:prstGeom>
-                  </pic:spPr>
-                </pic:pic>
-              </a:graphicData>
-            </a:graphic>
-          </wp:inline>
-        </w:drawing>
-      </w:r>
-    </w:p>
-    <w:p>
-      <w:pPr>
-        <w:spacing w:line="360" w:lineRule="auto"/>
-        <w:jc w:val="both"/>
-        <w:rPr>
-          <w:rFonts w:hint="default" w:ascii="Times New Roman" w:hAnsi="Times New Roman" w:eastAsia="Consolas" w:cs="Times New Roman"/>
-          <w:i w:val="0"/>
-          <w:iCs w:val="0"/>
-          <w:color w:val="000000"/>
-          <w:spacing w:val="0"/>
-          <w:sz w:val="22"/>
-          <w:szCs w:val="22"/>
-          <w:shd w:val="clear" w:fill="FFFFFF"/>
-          <w:lang w:val="en-US"/>
-        </w:rPr>
-      </w:pPr>
-    </w:p>
-    <w:p>
-      <w:pPr>
-        <w:pStyle w:val="4"/>
-        <w:numPr>
-          <w:numId w:val="0"/>
-        </w:numPr>
-        <w:bidi w:val="0"/>
-        <w:ind w:leftChars="0"/>
-        <w:outlineLvl w:val="2"/>
-        <w:rPr>
-          <w:rFonts w:hint="default" w:ascii="Times New Roman" w:hAnsi="Times New Roman" w:cs="Times New Roman"/>
-          <w:b w:val="0"/>
-          <w:bCs w:val="0"/>
-          <w:sz w:val="28"/>
-          <w:szCs w:val="28"/>
-          <w:lang w:val="en-US"/>
-        </w:rPr>
-      </w:pPr>
-      <w:bookmarkStart w:id="12" w:name="_Toc851"/>
-      <w:r>
-        <w:rPr>
-          <w:rFonts w:hint="default" w:ascii="Times New Roman" w:hAnsi="Times New Roman" w:cs="Times New Roman"/>
-          <w:b w:val="0"/>
-          <w:bCs w:val="0"/>
-          <w:sz w:val="28"/>
-          <w:szCs w:val="28"/>
-          <w:lang w:val="en-US"/>
-        </w:rPr>
-        <w:t>8.2 UseEffect</w:t>
-      </w:r>
-      <w:bookmarkEnd w:id="12"/>
-    </w:p>
-    <w:p>
-      <w:pPr>
-        <w:pStyle w:val="14"/>
-        <w:keepNext w:val="0"/>
-        <w:keepLines w:val="0"/>
-        <w:widowControl/>
-        <w:suppressLineNumbers w:val="0"/>
-        <w:pBdr>
-          <w:top w:val="none" w:color="auto" w:sz="0" w:space="0"/>
-          <w:left w:val="none" w:color="auto" w:sz="0" w:space="0"/>
-          <w:bottom w:val="none" w:color="auto" w:sz="0" w:space="0"/>
-          <w:right w:val="none" w:color="auto" w:sz="0" w:space="0"/>
-        </w:pBdr>
-        <w:shd w:val="clear" w:fill="FFFFFF"/>
-        <w:spacing w:before="0" w:beforeAutospacing="0" w:after="144" w:afterAutospacing="0" w:line="360" w:lineRule="auto"/>
-        <w:ind w:left="0" w:right="0" w:firstLine="0"/>
-        <w:textAlignment w:val="baseline"/>
-        <w:rPr>
-          <w:rFonts w:hint="default" w:ascii="Times New Roman" w:hAnsi="Times New Roman" w:eastAsia="Helvetica" w:cs="Times New Roman"/>
-          <w:i w:val="0"/>
-          <w:iCs w:val="0"/>
-          <w:caps w:val="0"/>
-          <w:color w:val="414141"/>
-          <w:spacing w:val="0"/>
-          <w:sz w:val="28"/>
-          <w:szCs w:val="28"/>
-        </w:rPr>
-      </w:pPr>
-      <w:r>
-        <w:rPr>
-          <w:rStyle w:val="11"/>
-          <w:rFonts w:hint="default" w:ascii="Times New Roman" w:hAnsi="Times New Roman" w:eastAsia="Helvetica" w:cs="Times New Roman"/>
-          <w:i w:val="0"/>
-          <w:iCs w:val="0"/>
-          <w:caps w:val="0"/>
-          <w:color w:val="333333"/>
-          <w:spacing w:val="0"/>
-          <w:sz w:val="28"/>
-          <w:szCs w:val="28"/>
-          <w:shd w:val="clear" w:fill="F1F1F1"/>
-          <w:vertAlign w:val="baseline"/>
-        </w:rPr>
-        <w:t>useEffect()</w:t>
-      </w:r>
-      <w:r>
-        <w:rPr>
-          <w:rFonts w:hint="default" w:ascii="Times New Roman" w:hAnsi="Times New Roman" w:eastAsia="Helvetica" w:cs="Times New Roman"/>
-          <w:i w:val="0"/>
-          <w:iCs w:val="0"/>
-          <w:caps w:val="0"/>
-          <w:color w:val="414141"/>
-          <w:spacing w:val="0"/>
-          <w:sz w:val="28"/>
-          <w:szCs w:val="28"/>
-          <w:shd w:val="clear" w:fill="FFFFFF"/>
-          <w:vertAlign w:val="baseline"/>
-        </w:rPr>
-        <w:t> là function nắm bắt tất cả các sự thay đổi của code. Trong một function component, việc sử dụng life cycle không React hỗ trợ, bởi vậy rất khó để debug, cũng như nắm bắt được quá trình khởi chạy của component.</w:t>
-      </w:r>
-    </w:p>
-    <w:p>
-      <w:pPr>
-        <w:pStyle w:val="14"/>
-        <w:keepNext w:val="0"/>
-        <w:keepLines w:val="0"/>
-        <w:widowControl/>
-        <w:suppressLineNumbers w:val="0"/>
-        <w:pBdr>
-          <w:top w:val="none" w:color="auto" w:sz="0" w:space="0"/>
-          <w:left w:val="none" w:color="auto" w:sz="0" w:space="0"/>
-          <w:bottom w:val="none" w:color="auto" w:sz="0" w:space="0"/>
-          <w:right w:val="none" w:color="auto" w:sz="0" w:space="0"/>
-        </w:pBdr>
-        <w:shd w:val="clear" w:fill="FFFFFF"/>
-        <w:spacing w:before="0" w:beforeAutospacing="0" w:after="144" w:afterAutospacing="0" w:line="360" w:lineRule="auto"/>
-        <w:ind w:left="0" w:right="0" w:firstLine="0"/>
-        <w:textAlignment w:val="baseline"/>
-        <w:rPr>
-          <w:rFonts w:hint="default" w:ascii="Times New Roman" w:hAnsi="Times New Roman" w:eastAsia="Helvetica" w:cs="Times New Roman"/>
-          <w:i w:val="0"/>
-          <w:iCs w:val="0"/>
-          <w:caps w:val="0"/>
-          <w:color w:val="414141"/>
-          <w:spacing w:val="0"/>
-          <w:sz w:val="28"/>
-          <w:szCs w:val="28"/>
-          <w:shd w:val="clear" w:fill="FFFFFF"/>
-          <w:vertAlign w:val="baseline"/>
-        </w:rPr>
-      </w:pPr>
-      <w:r>
-        <w:rPr>
-          <w:rStyle w:val="11"/>
-          <w:rFonts w:hint="default" w:ascii="Times New Roman" w:hAnsi="Times New Roman" w:eastAsia="Helvetica" w:cs="Times New Roman"/>
-          <w:i w:val="0"/>
-          <w:iCs w:val="0"/>
-          <w:caps w:val="0"/>
-          <w:color w:val="333333"/>
-          <w:spacing w:val="0"/>
-          <w:sz w:val="28"/>
-          <w:szCs w:val="28"/>
-          <w:shd w:val="clear" w:fill="F1F1F1"/>
-          <w:vertAlign w:val="baseline"/>
-        </w:rPr>
-        <w:t>useEffect()</w:t>
-      </w:r>
-      <w:r>
-        <w:rPr>
-          <w:rFonts w:hint="default" w:ascii="Times New Roman" w:hAnsi="Times New Roman" w:eastAsia="Helvetica" w:cs="Times New Roman"/>
-          <w:i w:val="0"/>
-          <w:iCs w:val="0"/>
-          <w:caps w:val="0"/>
-          <w:color w:val="414141"/>
-          <w:spacing w:val="0"/>
-          <w:sz w:val="28"/>
-          <w:szCs w:val="28"/>
-          <w:shd w:val="clear" w:fill="FFFFFF"/>
-          <w:vertAlign w:val="baseline"/>
-        </w:rPr>
-        <w:t> sinh ra để làm điều này, nó được khởi chạy khi giá trị của một biến nào đó thay đổi, hay component đã được render ra,...</w:t>
-      </w:r>
-      <w:r>
-        <w:rPr>
-          <w:rStyle w:val="11"/>
-          <w:rFonts w:hint="default" w:ascii="Times New Roman" w:hAnsi="Times New Roman" w:eastAsia="Helvetica" w:cs="Times New Roman"/>
-          <w:i w:val="0"/>
-          <w:iCs w:val="0"/>
-          <w:caps w:val="0"/>
-          <w:color w:val="333333"/>
-          <w:spacing w:val="0"/>
-          <w:sz w:val="28"/>
-          <w:szCs w:val="28"/>
-          <w:shd w:val="clear" w:fill="F1F1F1"/>
-          <w:vertAlign w:val="baseline"/>
-        </w:rPr>
-        <w:t>useEffect()</w:t>
-      </w:r>
-      <w:r>
-        <w:rPr>
-          <w:rFonts w:hint="default" w:ascii="Times New Roman" w:hAnsi="Times New Roman" w:eastAsia="Helvetica" w:cs="Times New Roman"/>
-          <w:i w:val="0"/>
-          <w:iCs w:val="0"/>
-          <w:caps w:val="0"/>
-          <w:color w:val="414141"/>
-          <w:spacing w:val="0"/>
-          <w:sz w:val="28"/>
-          <w:szCs w:val="28"/>
-          <w:shd w:val="clear" w:fill="FFFFFF"/>
-          <w:vertAlign w:val="baseline"/>
-        </w:rPr>
-        <w:t> có thể thay thế hòan toàn các life cycle trong class component. Chúng ta có thể sử dụng nó bằng cú pháp :</w:t>
-      </w:r>
-    </w:p>
-    <w:p>
-      <w:pPr>
-        <w:pStyle w:val="14"/>
-        <w:keepNext w:val="0"/>
-        <w:keepLines w:val="0"/>
-        <w:widowControl/>
-        <w:suppressLineNumbers w:val="0"/>
-        <w:pBdr>
-          <w:top w:val="none" w:color="auto" w:sz="0" w:space="0"/>
-          <w:left w:val="none" w:color="auto" w:sz="0" w:space="0"/>
-          <w:bottom w:val="none" w:color="auto" w:sz="0" w:space="0"/>
-          <w:right w:val="none" w:color="auto" w:sz="0" w:space="0"/>
-        </w:pBdr>
-        <w:shd w:val="clear" w:fill="FFFFFF"/>
-        <w:spacing w:before="0" w:beforeAutospacing="0" w:after="144" w:afterAutospacing="0" w:line="360" w:lineRule="auto"/>
-        <w:ind w:left="0" w:right="0" w:firstLine="0"/>
-        <w:textAlignment w:val="baseline"/>
-        <w:rPr>
-          <w:rFonts w:hint="default" w:eastAsia="Helvetica" w:cs="Times New Roman"/>
-          <w:i w:val="0"/>
-          <w:iCs w:val="0"/>
-          <w:caps w:val="0"/>
-          <w:color w:val="414141"/>
-          <w:spacing w:val="0"/>
-          <w:sz w:val="28"/>
-          <w:szCs w:val="28"/>
-          <w:shd w:val="clear" w:fill="FFFFFF"/>
-          <w:vertAlign w:val="baseline"/>
-          <w:lang w:val="en-US"/>
-        </w:rPr>
-      </w:pPr>
-      <w:r>
-        <w:rPr>
-          <w:rStyle w:val="8"/>
-          <w:rFonts w:hint="default" w:ascii="Times New Roman" w:hAnsi="Times New Roman" w:eastAsia="Helvetica" w:cs="Times New Roman"/>
-          <w:i w:val="0"/>
-          <w:iCs w:val="0"/>
-          <w:caps w:val="0"/>
-          <w:color w:val="414141"/>
-          <w:spacing w:val="0"/>
-          <w:sz w:val="28"/>
-          <w:szCs w:val="28"/>
-          <w:shd w:val="clear" w:fill="FFFFFF"/>
-          <w:vertAlign w:val="baseline"/>
-        </w:rPr>
-        <w:t>useEffect</w:t>
-      </w:r>
-      <w:r>
-        <w:rPr>
-          <w:rFonts w:hint="default" w:ascii="Times New Roman" w:hAnsi="Times New Roman" w:eastAsia="Helvetica" w:cs="Times New Roman"/>
-          <w:i w:val="0"/>
-          <w:iCs w:val="0"/>
-          <w:caps w:val="0"/>
-          <w:color w:val="414141"/>
-          <w:spacing w:val="0"/>
-          <w:sz w:val="28"/>
-          <w:szCs w:val="28"/>
-          <w:shd w:val="clear" w:fill="FFFFFF"/>
-          <w:vertAlign w:val="baseline"/>
-        </w:rPr>
-        <w:t> là một hook trong React Hooks cho phép chúng ta làm việc với các </w:t>
-      </w:r>
-      <w:r>
-        <w:rPr>
-          <w:rFonts w:hint="default" w:ascii="Times New Roman" w:hAnsi="Times New Roman" w:eastAsia="Helvetica" w:cs="Times New Roman"/>
-          <w:i w:val="0"/>
-          <w:iCs w:val="0"/>
-          <w:caps w:val="0"/>
-          <w:color w:val="288CC4"/>
-          <w:spacing w:val="0"/>
-          <w:sz w:val="28"/>
-          <w:szCs w:val="28"/>
-          <w:u w:val="none"/>
-          <w:shd w:val="clear" w:fill="FFFFFF"/>
-          <w:vertAlign w:val="baseline"/>
-        </w:rPr>
-        <w:fldChar w:fldCharType="begin"/>
-      </w:r>
-      <w:r>
-        <w:rPr>
-          <w:rFonts w:hint="default" w:ascii="Times New Roman" w:hAnsi="Times New Roman" w:eastAsia="Helvetica" w:cs="Times New Roman"/>
-          <w:i w:val="0"/>
-          <w:iCs w:val="0"/>
-          <w:caps w:val="0"/>
-          <w:color w:val="288CC4"/>
-          <w:spacing w:val="0"/>
-          <w:sz w:val="28"/>
-          <w:szCs w:val="28"/>
-          <w:u w:val="none"/>
-          <w:shd w:val="clear" w:fill="FFFFFF"/>
-          <w:vertAlign w:val="baseline"/>
-        </w:rPr>
-        <w:instrText xml:space="preserve"> HYPERLINK "https://freetuts.net/component-life-cycle-trong-reactjs-2387.html" \o "component life cycle trong reactjs 2387 html" \t "https://freetuts.net/_blank" </w:instrText>
-      </w:r>
-      <w:r>
-        <w:rPr>
-          <w:rFonts w:hint="default" w:ascii="Times New Roman" w:hAnsi="Times New Roman" w:eastAsia="Helvetica" w:cs="Times New Roman"/>
-          <w:i w:val="0"/>
-          <w:iCs w:val="0"/>
-          <w:caps w:val="0"/>
-          <w:color w:val="288CC4"/>
-          <w:spacing w:val="0"/>
-          <w:sz w:val="28"/>
-          <w:szCs w:val="28"/>
-          <w:u w:val="none"/>
-          <w:shd w:val="clear" w:fill="FFFFFF"/>
-          <w:vertAlign w:val="baseline"/>
-        </w:rPr>
-        <w:fldChar w:fldCharType="separate"/>
-      </w:r>
-      <w:r>
-        <w:rPr>
-          <w:rStyle w:val="13"/>
-          <w:rFonts w:hint="default" w:ascii="Times New Roman" w:hAnsi="Times New Roman" w:eastAsia="Helvetica" w:cs="Times New Roman"/>
-          <w:b w:val="0"/>
-          <w:bCs w:val="0"/>
-          <w:i w:val="0"/>
-          <w:iCs w:val="0"/>
-          <w:caps w:val="0"/>
-          <w:color w:val="auto"/>
-          <w:spacing w:val="0"/>
-          <w:sz w:val="28"/>
-          <w:szCs w:val="28"/>
-          <w:u w:val="none"/>
-          <w:shd w:val="clear" w:fill="FFFFFF"/>
-          <w:vertAlign w:val="baseline"/>
-        </w:rPr>
-        <w:t>life cycle</w:t>
-      </w:r>
-      <w:r>
-        <w:rPr>
-          <w:rStyle w:val="13"/>
-          <w:rFonts w:hint="default" w:ascii="Times New Roman" w:hAnsi="Times New Roman" w:eastAsia="Helvetica" w:cs="Times New Roman"/>
-          <w:i w:val="0"/>
-          <w:iCs w:val="0"/>
-          <w:caps w:val="0"/>
-          <w:color w:val="288CC4"/>
-          <w:spacing w:val="0"/>
-          <w:sz w:val="28"/>
-          <w:szCs w:val="28"/>
-          <w:u w:val="none"/>
-          <w:shd w:val="clear" w:fill="FFFFFF"/>
-          <w:vertAlign w:val="baseline"/>
-        </w:rPr>
-        <w:t> </w:t>
-      </w:r>
-      <w:r>
-        <w:rPr>
-          <w:rFonts w:hint="default" w:ascii="Times New Roman" w:hAnsi="Times New Roman" w:eastAsia="Helvetica" w:cs="Times New Roman"/>
-          <w:i w:val="0"/>
-          <w:iCs w:val="0"/>
-          <w:caps w:val="0"/>
-          <w:color w:val="288CC4"/>
-          <w:spacing w:val="0"/>
-          <w:sz w:val="28"/>
-          <w:szCs w:val="28"/>
-          <w:u w:val="none"/>
-          <w:shd w:val="clear" w:fill="FFFFFF"/>
-          <w:vertAlign w:val="baseline"/>
-        </w:rPr>
-        <w:fldChar w:fldCharType="end"/>
-      </w:r>
-      <w:r>
-        <w:rPr>
-          <w:rFonts w:hint="default" w:ascii="Times New Roman" w:hAnsi="Times New Roman" w:eastAsia="Helvetica" w:cs="Times New Roman"/>
-          <w:i w:val="0"/>
-          <w:iCs w:val="0"/>
-          <w:caps w:val="0"/>
-          <w:color w:val="414141"/>
-          <w:spacing w:val="0"/>
-          <w:sz w:val="28"/>
-          <w:szCs w:val="28"/>
-          <w:shd w:val="clear" w:fill="FFFFFF"/>
-          <w:vertAlign w:val="baseline"/>
-        </w:rPr>
-        <w:t>ở functional component. Có thể hiểu đơn giản rằng </w:t>
-      </w:r>
-      <w:r>
-        <w:rPr>
-          <w:rStyle w:val="8"/>
-          <w:rFonts w:hint="default" w:ascii="Times New Roman" w:hAnsi="Times New Roman" w:eastAsia="Helvetica" w:cs="Times New Roman"/>
-          <w:i w:val="0"/>
-          <w:iCs w:val="0"/>
-          <w:caps w:val="0"/>
-          <w:color w:val="414141"/>
-          <w:spacing w:val="0"/>
-          <w:sz w:val="28"/>
-          <w:szCs w:val="28"/>
-          <w:shd w:val="clear" w:fill="FFFFFF"/>
-          <w:vertAlign w:val="baseline"/>
-        </w:rPr>
-        <w:t>useEffect Hook</w:t>
-      </w:r>
-      <w:r>
-        <w:rPr>
-          <w:rFonts w:hint="default" w:ascii="Times New Roman" w:hAnsi="Times New Roman" w:eastAsia="Helvetica" w:cs="Times New Roman"/>
-          <w:i w:val="0"/>
-          <w:iCs w:val="0"/>
-          <w:caps w:val="0"/>
-          <w:color w:val="414141"/>
-          <w:spacing w:val="0"/>
-          <w:sz w:val="28"/>
-          <w:szCs w:val="28"/>
-          <w:shd w:val="clear" w:fill="FFFFFF"/>
-          <w:vertAlign w:val="baseline"/>
-        </w:rPr>
-        <w:t> là của 3 phương</w:t>
-      </w:r>
-      <w:r>
-        <w:rPr>
-          <w:rFonts w:hint="default" w:eastAsia="Helvetica" w:cs="Times New Roman"/>
-          <w:i w:val="0"/>
-          <w:iCs w:val="0"/>
-          <w:caps w:val="0"/>
-          <w:color w:val="414141"/>
-          <w:spacing w:val="0"/>
-          <w:sz w:val="28"/>
-          <w:szCs w:val="28"/>
-          <w:shd w:val="clear" w:fill="FFFFFF"/>
-          <w:vertAlign w:val="baseline"/>
-          <w:lang w:val="en-US"/>
-        </w:rPr>
-        <w:t xml:space="preserve"> thức componentDidMount, componentDidUpdate và componentWillUnmount kết hợp lại với nhau.</w:t>
-      </w:r>
-    </w:p>
-    <w:p>
-      <w:pPr>
-        <w:pStyle w:val="14"/>
-        <w:keepNext w:val="0"/>
-        <w:keepLines w:val="0"/>
-        <w:widowControl/>
-        <w:suppressLineNumbers w:val="0"/>
-        <w:pBdr>
-          <w:top w:val="none" w:color="auto" w:sz="0" w:space="0"/>
-          <w:left w:val="none" w:color="auto" w:sz="0" w:space="0"/>
-          <w:bottom w:val="none" w:color="auto" w:sz="0" w:space="0"/>
-          <w:right w:val="none" w:color="auto" w:sz="0" w:space="0"/>
-        </w:pBdr>
-        <w:shd w:val="clear" w:fill="FFFFFF"/>
-        <w:spacing w:before="0" w:beforeAutospacing="0" w:after="144" w:afterAutospacing="0" w:line="360" w:lineRule="auto"/>
-        <w:ind w:left="0" w:right="0" w:firstLine="0"/>
-        <w:textAlignment w:val="baseline"/>
-        <w:rPr>
-          <w:rFonts w:hint="default" w:eastAsia="Helvetica" w:cs="Times New Roman"/>
-          <w:i w:val="0"/>
-          <w:iCs w:val="0"/>
-          <w:caps w:val="0"/>
-          <w:color w:val="414141"/>
-          <w:spacing w:val="0"/>
-          <w:sz w:val="28"/>
-          <w:szCs w:val="28"/>
-          <w:shd w:val="clear" w:fill="FFFFFF"/>
-          <w:vertAlign w:val="baseline"/>
-          <w:lang w:val="en-US"/>
-        </w:rPr>
-      </w:pPr>
-      <w:r>
-        <w:rPr>
-          <w:rFonts w:hint="default" w:eastAsia="Helvetica" w:cs="Times New Roman"/>
-          <w:i w:val="0"/>
-          <w:iCs w:val="0"/>
-          <w:caps w:val="0"/>
-          <w:color w:val="414141"/>
-          <w:spacing w:val="0"/>
-          <w:sz w:val="28"/>
-          <w:szCs w:val="28"/>
-          <w:shd w:val="clear" w:fill="FFFFFF"/>
-          <w:vertAlign w:val="baseline"/>
-          <w:lang w:val="en-US"/>
-        </w:rPr>
-        <w:drawing>
-          <wp:inline distT="0" distB="0" distL="114300" distR="114300">
-            <wp:extent cx="5269230" cy="2962910"/>
-            <wp:effectExtent l="0" t="0" r="7620" b="8890"/>
-            <wp:docPr id="12" name="Picture 12" descr="Screenshot (254)"/>
-            <wp:cNvGraphicFramePr>
-              <a:graphicFrameLocks xmlns:a="http://schemas.openxmlformats.org/drawingml/2006/main" noChangeAspect="1"/>
-            </wp:cNvGraphicFramePr>
-            <a:graphic xmlns:a="http://schemas.openxmlformats.org/drawingml/2006/main">
-              <a:graphicData uri="http://schemas.openxmlformats.org/drawingml/2006/picture">
-                <pic:pic xmlns:pic="http://schemas.openxmlformats.org/drawingml/2006/picture">
-                  <pic:nvPicPr>
-                    <pic:cNvPr id="12" name="Picture 12" descr="Screenshot (254)"/>
-                    <pic:cNvPicPr>
-                      <a:picLocks noChangeAspect="1"/>
-                    </pic:cNvPicPr>
-                  </pic:nvPicPr>
-                  <pic:blipFill>
-                    <a:blip r:embed="rId18"/>
-                    <a:stretch>
-                      <a:fillRect/>
-                    </a:stretch>
-                  </pic:blipFill>
-                  <pic:spPr>
-                    <a:xfrm>
-                      <a:off x="0" y="0"/>
-                      <a:ext cx="5269230" cy="2962910"/>
-                    </a:xfrm>
-                    <a:prstGeom prst="rect">
-                      <a:avLst/>
-                    </a:prstGeom>
-                  </pic:spPr>
-                </pic:pic>
-              </a:graphicData>
-            </a:graphic>
-          </wp:inline>
-        </w:drawing>
-      </w:r>
-    </w:p>
-    <w:p>
-      <w:pPr>
-        <w:pStyle w:val="14"/>
-        <w:keepNext w:val="0"/>
-        <w:keepLines w:val="0"/>
-        <w:widowControl/>
-        <w:suppressLineNumbers w:val="0"/>
-        <w:pBdr>
-          <w:top w:val="none" w:color="auto" w:sz="0" w:space="0"/>
-          <w:left w:val="none" w:color="auto" w:sz="0" w:space="0"/>
-          <w:bottom w:val="none" w:color="auto" w:sz="0" w:space="0"/>
-          <w:right w:val="none" w:color="auto" w:sz="0" w:space="0"/>
-        </w:pBdr>
-        <w:shd w:val="clear" w:fill="FFFFFF"/>
-        <w:spacing w:before="0" w:beforeAutospacing="0" w:after="144" w:afterAutospacing="0" w:line="360" w:lineRule="auto"/>
-        <w:ind w:left="0" w:right="0" w:firstLine="0"/>
-        <w:textAlignment w:val="baseline"/>
-        <w:rPr>
-          <w:rFonts w:hint="default" w:ascii="Times New Roman" w:hAnsi="Times New Roman" w:eastAsia="Helvetica" w:cs="Times New Roman"/>
-          <w:i w:val="0"/>
-          <w:iCs w:val="0"/>
-          <w:caps w:val="0"/>
-          <w:color w:val="414141"/>
-          <w:spacing w:val="0"/>
-          <w:sz w:val="28"/>
-          <w:szCs w:val="28"/>
-        </w:rPr>
-      </w:pPr>
-      <w:r>
-        <w:rPr>
-          <w:rStyle w:val="8"/>
-          <w:rFonts w:hint="default" w:ascii="Times New Roman" w:hAnsi="Times New Roman" w:eastAsia="Helvetica" w:cs="Times New Roman"/>
-          <w:i w:val="0"/>
-          <w:iCs w:val="0"/>
-          <w:caps w:val="0"/>
-          <w:color w:val="414141"/>
-          <w:spacing w:val="0"/>
-          <w:sz w:val="28"/>
-          <w:szCs w:val="28"/>
-          <w:shd w:val="clear" w:fill="FFFFFF"/>
-          <w:vertAlign w:val="baseline"/>
-        </w:rPr>
-        <w:t>Lifecyle</w:t>
-      </w:r>
-      <w:r>
-        <w:rPr>
-          <w:rFonts w:hint="default" w:ascii="Times New Roman" w:hAnsi="Times New Roman" w:eastAsia="Helvetica" w:cs="Times New Roman"/>
-          <w:i w:val="0"/>
-          <w:iCs w:val="0"/>
-          <w:caps w:val="0"/>
-          <w:color w:val="414141"/>
-          <w:spacing w:val="0"/>
-          <w:sz w:val="28"/>
-          <w:szCs w:val="28"/>
-          <w:shd w:val="clear" w:fill="FFFFFF"/>
-          <w:vertAlign w:val="baseline"/>
-        </w:rPr>
-        <w:t> là một phần rất quan trọng trong một component. Trong một vài trường hợp chúng ta cần phải fetch data từ API khi component đã được render, hay thực hiện hành động nào đó khi một component được update. Bởi vậy có thể thấy rằng phương thức quan trọng và hay được sử dụng nhất trong lif</w:t>
-      </w:r>
-      <w:r>
-        <w:rPr>
-          <w:rFonts w:hint="default" w:eastAsia="Helvetica" w:cs="Times New Roman"/>
-          <w:i w:val="0"/>
-          <w:iCs w:val="0"/>
-          <w:caps w:val="0"/>
-          <w:color w:val="414141"/>
-          <w:spacing w:val="0"/>
-          <w:sz w:val="28"/>
-          <w:szCs w:val="28"/>
-          <w:shd w:val="clear" w:fill="FFFFFF"/>
-          <w:vertAlign w:val="baseline"/>
-          <w:lang w:val="en-US"/>
-        </w:rPr>
-        <w:t xml:space="preserve">e </w:t>
-      </w:r>
-      <w:r>
-        <w:rPr>
-          <w:rFonts w:hint="default" w:ascii="Times New Roman" w:hAnsi="Times New Roman" w:eastAsia="Helvetica" w:cs="Times New Roman"/>
-          <w:i w:val="0"/>
-          <w:iCs w:val="0"/>
-          <w:caps w:val="0"/>
-          <w:color w:val="414141"/>
-          <w:spacing w:val="0"/>
-          <w:sz w:val="28"/>
-          <w:szCs w:val="28"/>
-          <w:shd w:val="clear" w:fill="FFFFFF"/>
-          <w:vertAlign w:val="baseline"/>
-        </w:rPr>
-        <w:t>cycle đó là </w:t>
-      </w:r>
-      <w:r>
-        <w:rPr>
-          <w:rStyle w:val="8"/>
-          <w:rFonts w:hint="default" w:ascii="Times New Roman" w:hAnsi="Times New Roman" w:eastAsia="Helvetica" w:cs="Times New Roman"/>
-          <w:i w:val="0"/>
-          <w:iCs w:val="0"/>
-          <w:caps w:val="0"/>
-          <w:color w:val="414141"/>
-          <w:spacing w:val="0"/>
-          <w:sz w:val="28"/>
-          <w:szCs w:val="28"/>
-          <w:shd w:val="clear" w:fill="FFFFFF"/>
-          <w:vertAlign w:val="baseline"/>
-        </w:rPr>
-        <w:t>componentDidMount</w:t>
-      </w:r>
-      <w:r>
-        <w:rPr>
-          <w:rFonts w:hint="default" w:ascii="Times New Roman" w:hAnsi="Times New Roman" w:eastAsia="Helvetica" w:cs="Times New Roman"/>
-          <w:i w:val="0"/>
-          <w:iCs w:val="0"/>
-          <w:caps w:val="0"/>
-          <w:color w:val="414141"/>
-          <w:spacing w:val="0"/>
-          <w:sz w:val="28"/>
-          <w:szCs w:val="28"/>
-          <w:shd w:val="clear" w:fill="FFFFFF"/>
-          <w:vertAlign w:val="baseline"/>
-        </w:rPr>
-        <w:t>, </w:t>
-      </w:r>
-      <w:r>
-        <w:rPr>
-          <w:rStyle w:val="8"/>
-          <w:rFonts w:hint="default" w:ascii="Times New Roman" w:hAnsi="Times New Roman" w:eastAsia="Helvetica" w:cs="Times New Roman"/>
-          <w:i w:val="0"/>
-          <w:iCs w:val="0"/>
-          <w:caps w:val="0"/>
-          <w:color w:val="414141"/>
-          <w:spacing w:val="0"/>
-          <w:sz w:val="28"/>
-          <w:szCs w:val="28"/>
-          <w:shd w:val="clear" w:fill="FFFFFF"/>
-          <w:vertAlign w:val="baseline"/>
-        </w:rPr>
-        <w:t>componentDidUpdate</w:t>
-      </w:r>
-      <w:r>
-        <w:rPr>
-          <w:rFonts w:hint="default" w:ascii="Times New Roman" w:hAnsi="Times New Roman" w:eastAsia="Helvetica" w:cs="Times New Roman"/>
-          <w:i w:val="0"/>
-          <w:iCs w:val="0"/>
-          <w:caps w:val="0"/>
-          <w:color w:val="414141"/>
-          <w:spacing w:val="0"/>
-          <w:sz w:val="28"/>
-          <w:szCs w:val="28"/>
-          <w:shd w:val="clear" w:fill="FFFFFF"/>
-          <w:vertAlign w:val="baseline"/>
-        </w:rPr>
-        <w:t>.</w:t>
-      </w:r>
-    </w:p>
-    <w:p>
-      <w:pPr>
-        <w:pStyle w:val="14"/>
-        <w:keepNext w:val="0"/>
-        <w:keepLines w:val="0"/>
-        <w:widowControl/>
-        <w:suppressLineNumbers w:val="0"/>
-        <w:pBdr>
-          <w:top w:val="none" w:color="auto" w:sz="0" w:space="0"/>
-          <w:left w:val="none" w:color="auto" w:sz="0" w:space="0"/>
-          <w:bottom w:val="none" w:color="auto" w:sz="0" w:space="0"/>
-          <w:right w:val="none" w:color="auto" w:sz="0" w:space="0"/>
-        </w:pBdr>
-        <w:shd w:val="clear" w:fill="FFFFFF"/>
-        <w:spacing w:before="0" w:beforeAutospacing="0" w:after="144" w:afterAutospacing="0" w:line="360" w:lineRule="auto"/>
-        <w:ind w:left="0" w:right="0" w:firstLine="0"/>
-        <w:textAlignment w:val="baseline"/>
-        <w:rPr>
-          <w:rFonts w:hint="default" w:ascii="Times New Roman" w:hAnsi="Times New Roman" w:eastAsia="Helvetica" w:cs="Times New Roman"/>
-          <w:i w:val="0"/>
-          <w:iCs w:val="0"/>
-          <w:caps w:val="0"/>
-          <w:color w:val="414141"/>
-          <w:spacing w:val="0"/>
-          <w:sz w:val="28"/>
-          <w:szCs w:val="28"/>
-        </w:rPr>
-      </w:pPr>
-      <w:r>
-        <w:rPr>
-          <w:rFonts w:hint="default" w:ascii="Times New Roman" w:hAnsi="Times New Roman" w:eastAsia="Helvetica" w:cs="Times New Roman"/>
-          <w:i w:val="0"/>
-          <w:iCs w:val="0"/>
-          <w:caps w:val="0"/>
-          <w:color w:val="414141"/>
-          <w:spacing w:val="0"/>
-          <w:sz w:val="28"/>
-          <w:szCs w:val="28"/>
-          <w:shd w:val="clear" w:fill="FFFFFF"/>
-          <w:vertAlign w:val="baseline"/>
-        </w:rPr>
-        <w:t>Nhưng trong một functional component không thể làm việc với các life cycle này bằng cách thông thường, bởi vậy </w:t>
-      </w:r>
-      <w:r>
-        <w:rPr>
-          <w:rStyle w:val="11"/>
-          <w:rFonts w:hint="default" w:ascii="Times New Roman" w:hAnsi="Times New Roman" w:eastAsia="Helvetica" w:cs="Times New Roman"/>
-          <w:i w:val="0"/>
-          <w:iCs w:val="0"/>
-          <w:caps w:val="0"/>
-          <w:color w:val="333333"/>
-          <w:spacing w:val="0"/>
-          <w:sz w:val="28"/>
-          <w:szCs w:val="28"/>
-          <w:shd w:val="clear" w:fill="F1F1F1"/>
-          <w:vertAlign w:val="baseline"/>
-        </w:rPr>
-        <w:t>useEffect</w:t>
-      </w:r>
-      <w:r>
-        <w:rPr>
-          <w:rFonts w:hint="default" w:ascii="Times New Roman" w:hAnsi="Times New Roman" w:eastAsia="Helvetica" w:cs="Times New Roman"/>
-          <w:i w:val="0"/>
-          <w:iCs w:val="0"/>
-          <w:caps w:val="0"/>
-          <w:color w:val="414141"/>
-          <w:spacing w:val="0"/>
-          <w:sz w:val="28"/>
-          <w:szCs w:val="28"/>
-          <w:shd w:val="clear" w:fill="FFFFFF"/>
-          <w:vertAlign w:val="baseline"/>
-        </w:rPr>
-        <w:t> Hooks sinh ra để làm điều này.</w:t>
-      </w:r>
-    </w:p>
-    <w:p>
-      <w:pPr>
-        <w:pStyle w:val="14"/>
-        <w:keepNext w:val="0"/>
-        <w:keepLines w:val="0"/>
-        <w:widowControl/>
-        <w:suppressLineNumbers w:val="0"/>
-        <w:pBdr>
-          <w:top w:val="none" w:color="auto" w:sz="0" w:space="0"/>
-          <w:left w:val="none" w:color="auto" w:sz="0" w:space="0"/>
-          <w:bottom w:val="none" w:color="auto" w:sz="0" w:space="0"/>
-          <w:right w:val="none" w:color="auto" w:sz="0" w:space="0"/>
-        </w:pBdr>
-        <w:shd w:val="clear" w:fill="FFFFFF"/>
-        <w:spacing w:before="0" w:beforeAutospacing="0" w:after="144" w:afterAutospacing="0" w:line="360" w:lineRule="auto"/>
-        <w:ind w:left="0" w:right="0" w:firstLine="0"/>
-        <w:textAlignment w:val="baseline"/>
-        <w:rPr>
-          <w:rFonts w:hint="default" w:ascii="Times New Roman" w:hAnsi="Times New Roman" w:eastAsia="Helvetica" w:cs="Times New Roman"/>
-          <w:i w:val="0"/>
-          <w:iCs w:val="0"/>
-          <w:caps w:val="0"/>
-          <w:color w:val="414141"/>
-          <w:spacing w:val="0"/>
-          <w:sz w:val="28"/>
-          <w:szCs w:val="28"/>
-          <w:shd w:val="clear" w:fill="FFFFFF"/>
-          <w:vertAlign w:val="baseline"/>
-        </w:rPr>
-      </w:pPr>
-    </w:p>
-    <w:p>
-      <w:pPr>
-        <w:spacing w:line="360" w:lineRule="auto"/>
-        <w:jc w:val="both"/>
-        <w:rPr>
-          <w:rFonts w:hint="default" w:ascii="Times New Roman" w:hAnsi="Times New Roman" w:eastAsia="Consolas" w:cs="Times New Roman"/>
-          <w:i w:val="0"/>
-          <w:iCs w:val="0"/>
-          <w:caps w:val="0"/>
-          <w:color w:val="000000"/>
-          <w:spacing w:val="0"/>
-          <w:sz w:val="28"/>
-          <w:szCs w:val="28"/>
-          <w:shd w:val="clear" w:fill="FFFFFF"/>
-          <w:lang w:val="en-US"/>
-        </w:rPr>
-      </w:pPr>
-      <w:r>
-        <w:rPr>
-          <w:rFonts w:hint="default" w:ascii="Times New Roman" w:hAnsi="Times New Roman" w:eastAsia="Consolas" w:cs="Times New Roman"/>
-          <w:i w:val="0"/>
-          <w:iCs w:val="0"/>
-          <w:caps w:val="0"/>
-          <w:color w:val="000000"/>
-          <w:spacing w:val="0"/>
-          <w:sz w:val="28"/>
-          <w:szCs w:val="28"/>
-          <w:shd w:val="clear" w:fill="FFFFFF"/>
-        </w:rPr>
-        <w:t>useEffect(effectFunction, arrayDependencies)</w:t>
-      </w:r>
-      <w:r>
-        <w:rPr>
-          <w:rFonts w:hint="default" w:ascii="Times New Roman" w:hAnsi="Times New Roman" w:eastAsia="Consolas" w:cs="Times New Roman"/>
-          <w:i w:val="0"/>
-          <w:iCs w:val="0"/>
-          <w:caps w:val="0"/>
-          <w:color w:val="000000"/>
-          <w:spacing w:val="0"/>
-          <w:sz w:val="28"/>
-          <w:szCs w:val="28"/>
-          <w:shd w:val="clear" w:fill="FFFFFF"/>
-          <w:lang w:val="en-US"/>
-        </w:rPr>
-        <w:t xml:space="preserve"> </w:t>
-      </w:r>
-    </w:p>
-    <w:p>
-      <w:pPr>
-        <w:spacing w:line="360" w:lineRule="auto"/>
-        <w:jc w:val="both"/>
-        <w:rPr>
-          <w:rFonts w:hint="default" w:ascii="Times New Roman" w:hAnsi="Times New Roman" w:eastAsia="Consolas" w:cs="Times New Roman"/>
-          <w:i w:val="0"/>
-          <w:iCs w:val="0"/>
-          <w:caps w:val="0"/>
-          <w:color w:val="000000"/>
-          <w:spacing w:val="0"/>
-          <w:sz w:val="28"/>
-          <w:szCs w:val="28"/>
-          <w:shd w:val="clear" w:fill="FFFFFF"/>
-          <w:lang w:val="en-US"/>
-        </w:rPr>
-      </w:pPr>
-      <w:r>
-        <w:rPr>
-          <w:rFonts w:hint="default" w:ascii="Times New Roman" w:hAnsi="Times New Roman" w:eastAsia="Consolas" w:cs="Times New Roman"/>
-          <w:i w:val="0"/>
-          <w:iCs w:val="0"/>
-          <w:caps w:val="0"/>
-          <w:color w:val="000000"/>
-          <w:spacing w:val="0"/>
-          <w:sz w:val="28"/>
-          <w:szCs w:val="28"/>
-          <w:shd w:val="clear" w:fill="FFFFFF"/>
-        </w:rPr>
-        <w:t>arrayDependencies</w:t>
-      </w:r>
-      <w:r>
-        <w:rPr>
-          <w:rFonts w:hint="default" w:ascii="Times New Roman" w:hAnsi="Times New Roman" w:eastAsia="Consolas" w:cs="Times New Roman"/>
-          <w:i w:val="0"/>
-          <w:iCs w:val="0"/>
-          <w:caps w:val="0"/>
-          <w:color w:val="000000"/>
-          <w:spacing w:val="0"/>
-          <w:sz w:val="28"/>
-          <w:szCs w:val="28"/>
-          <w:shd w:val="clear" w:fill="FFFFFF"/>
-          <w:lang w:val="en-US"/>
-        </w:rPr>
-        <w:t>: [] =&gt; chạy useEffect 1 lần duy nhất khi UI được mount</w:t>
-      </w:r>
-    </w:p>
-    <w:p>
-      <w:pPr>
-        <w:spacing w:line="360" w:lineRule="auto"/>
-        <w:jc w:val="both"/>
-        <w:rPr>
-          <w:rFonts w:hint="default" w:ascii="Consolas" w:hAnsi="Consolas" w:eastAsia="Consolas" w:cs="Consolas"/>
-          <w:i w:val="0"/>
-          <w:iCs w:val="0"/>
-          <w:caps w:val="0"/>
-          <w:color w:val="000000"/>
-          <w:spacing w:val="0"/>
-          <w:sz w:val="18"/>
-          <w:szCs w:val="18"/>
-          <w:shd w:val="clear" w:fill="FFFFFF"/>
-          <w:lang w:val="en-US"/>
-        </w:rPr>
-      </w:pPr>
-      <w:r>
-        <w:rPr>
-          <w:rFonts w:hint="default" w:ascii="Times New Roman" w:hAnsi="Times New Roman" w:eastAsia="Consolas" w:cs="Times New Roman"/>
-          <w:i w:val="0"/>
-          <w:iCs w:val="0"/>
-          <w:caps w:val="0"/>
-          <w:color w:val="000000"/>
-          <w:spacing w:val="0"/>
-          <w:sz w:val="28"/>
-          <w:szCs w:val="28"/>
-          <w:shd w:val="clear" w:fill="FFFFFF"/>
-        </w:rPr>
-        <w:t>arrayDependencies</w:t>
-      </w:r>
-      <w:r>
-        <w:rPr>
-          <w:rFonts w:hint="default" w:ascii="Times New Roman" w:hAnsi="Times New Roman" w:eastAsia="Consolas" w:cs="Times New Roman"/>
-          <w:i w:val="0"/>
-          <w:iCs w:val="0"/>
-          <w:caps w:val="0"/>
-          <w:color w:val="000000"/>
-          <w:spacing w:val="0"/>
-          <w:sz w:val="28"/>
-          <w:szCs w:val="28"/>
-          <w:shd w:val="clear" w:fill="FFFFFF"/>
-          <w:lang w:val="en-US"/>
-        </w:rPr>
-        <w:t>: không có =&gt; luôn chạy useEffect sau mỗi lần component đươc re-render</w:t>
-      </w:r>
-    </w:p>
-    <w:p>
-      <w:pPr>
-        <w:spacing w:line="360" w:lineRule="auto"/>
-        <w:jc w:val="both"/>
-        <w:rPr>
-          <w:rFonts w:hint="default" w:ascii="Times New Roman" w:hAnsi="Times New Roman" w:eastAsia="Consolas" w:cs="Times New Roman"/>
-          <w:i w:val="0"/>
-          <w:iCs w:val="0"/>
-          <w:caps w:val="0"/>
-          <w:color w:val="000000"/>
-          <w:spacing w:val="0"/>
-          <w:sz w:val="28"/>
-          <w:szCs w:val="28"/>
-          <w:shd w:val="clear" w:fill="FFFFFF"/>
-          <w:lang w:val="en-US"/>
-        </w:rPr>
-      </w:pPr>
-      <w:r>
-        <w:rPr>
-          <w:rFonts w:hint="default" w:ascii="Times New Roman" w:hAnsi="Times New Roman" w:eastAsia="Consolas" w:cs="Times New Roman"/>
-          <w:i w:val="0"/>
-          <w:iCs w:val="0"/>
-          <w:caps w:val="0"/>
-          <w:color w:val="000000"/>
-          <w:spacing w:val="0"/>
-          <w:sz w:val="28"/>
-          <w:szCs w:val="28"/>
-          <w:shd w:val="clear" w:fill="FFFFFF"/>
-        </w:rPr>
-        <w:t>arrayDependencies</w:t>
-      </w:r>
-      <w:r>
-        <w:rPr>
-          <w:rFonts w:hint="default" w:ascii="Times New Roman" w:hAnsi="Times New Roman" w:eastAsia="Consolas" w:cs="Times New Roman"/>
-          <w:i w:val="0"/>
-          <w:iCs w:val="0"/>
-          <w:caps w:val="0"/>
-          <w:color w:val="000000"/>
-          <w:spacing w:val="0"/>
-          <w:sz w:val="28"/>
-          <w:szCs w:val="28"/>
-          <w:shd w:val="clear" w:fill="FFFFFF"/>
-          <w:lang w:val="en-US"/>
-        </w:rPr>
-        <w:t>: [state] =&gt; useEffect chạy khi điều kiện ràng buộc thay đổi</w:t>
-      </w:r>
-    </w:p>
-    <w:p>
-      <w:pPr>
-        <w:pStyle w:val="4"/>
-        <w:bidi w:val="0"/>
-        <w:rPr>
-          <w:rFonts w:hint="default" w:ascii="Times New Roman" w:hAnsi="Times New Roman" w:cs="Times New Roman"/>
-          <w:b w:val="0"/>
-          <w:bCs w:val="0"/>
-          <w:sz w:val="28"/>
-          <w:szCs w:val="28"/>
-          <w:lang w:val="en-US"/>
-        </w:rPr>
-      </w:pPr>
-      <w:bookmarkStart w:id="13" w:name="_Toc7337"/>
-      <w:r>
-        <w:rPr>
-          <w:rFonts w:hint="default" w:ascii="Times New Roman" w:hAnsi="Times New Roman" w:cs="Times New Roman"/>
-          <w:b w:val="0"/>
-          <w:bCs w:val="0"/>
-          <w:sz w:val="28"/>
-          <w:szCs w:val="28"/>
-          <w:lang w:val="en-US"/>
-        </w:rPr>
-        <w:t>8.3. UseContext</w:t>
-      </w:r>
-      <w:bookmarkEnd w:id="13"/>
-    </w:p>
-    <w:p>
-      <w:pPr>
-        <w:spacing w:line="360" w:lineRule="auto"/>
-        <w:rPr>
-          <w:rFonts w:hint="default" w:ascii="Times New Roman" w:hAnsi="Times New Roman" w:cs="Times New Roman"/>
-          <w:sz w:val="28"/>
-          <w:szCs w:val="28"/>
-        </w:rPr>
-      </w:pPr>
-      <w:r>
-        <w:rPr>
-          <w:rFonts w:hint="default" w:ascii="Times New Roman" w:hAnsi="Times New Roman" w:cs="Times New Roman"/>
-          <w:sz w:val="28"/>
-          <w:szCs w:val="28"/>
-        </w:rPr>
-        <w:t>React context API là một cách cơ bản để tạo các biến toàn cục có thể được truyền qua trong ứng dụng React. đây là phương pháp thay thế cho “prop drilling”, hoặc truyền props từ ông nội sang cha và sang con, v..v.. Context thường được coi là đơn giản hơn, nhẹ nhàng hơn thay vì sử dụng Redux cho quản lý state.</w:t>
-      </w:r>
-    </w:p>
-    <w:p>
-      <w:pPr>
-        <w:spacing w:line="360" w:lineRule="auto"/>
-        <w:rPr>
-          <w:rFonts w:hint="default" w:ascii="Times New Roman" w:hAnsi="Times New Roman" w:eastAsia="sans-serif" w:cs="Times New Roman"/>
-          <w:b w:val="0"/>
-          <w:bCs w:val="0"/>
-          <w:i w:val="0"/>
-          <w:iCs w:val="0"/>
-          <w:caps w:val="0"/>
-          <w:color w:val="000000"/>
-          <w:spacing w:val="0"/>
-          <w:sz w:val="28"/>
-          <w:szCs w:val="28"/>
-          <w:highlight w:val="none"/>
-        </w:rPr>
-      </w:pPr>
-      <w:r>
-        <w:rPr>
-          <w:rFonts w:hint="default" w:ascii="Times New Roman" w:hAnsi="Times New Roman" w:cs="Times New Roman"/>
-          <w:sz w:val="28"/>
-          <w:szCs w:val="28"/>
-        </w:rPr>
-        <w:t>Tạo Context, và gọi nó là</w:t>
-      </w:r>
-      <w:r>
-        <w:rPr>
-          <w:rFonts w:hint="default" w:ascii="Times New Roman" w:hAnsi="Times New Roman" w:cs="Times New Roman"/>
-          <w:sz w:val="28"/>
-          <w:szCs w:val="28"/>
-          <w:lang w:val="en-US"/>
-        </w:rPr>
-        <w:t xml:space="preserve"> Song</w:t>
-      </w:r>
-      <w:r>
-        <w:rPr>
-          <w:rFonts w:hint="default" w:ascii="Times New Roman" w:hAnsi="Times New Roman" w:cs="Times New Roman"/>
-          <w:sz w:val="28"/>
-          <w:szCs w:val="28"/>
-        </w:rPr>
-        <w:t xml:space="preserve">. Điều này sẽ cung cấp </w:t>
-      </w:r>
-      <w:r>
-        <w:rPr>
-          <w:rFonts w:hint="default" w:ascii="Times New Roman" w:hAnsi="Times New Roman" w:cs="Times New Roman"/>
-          <w:sz w:val="28"/>
-          <w:szCs w:val="28"/>
-          <w:lang w:val="en-US"/>
-        </w:rPr>
-        <w:t>Song</w:t>
-      </w:r>
-      <w:r>
-        <w:rPr>
-          <w:rFonts w:hint="default" w:ascii="Times New Roman" w:hAnsi="Times New Roman" w:cs="Times New Roman"/>
-          <w:sz w:val="28"/>
-          <w:szCs w:val="28"/>
-        </w:rPr>
-        <w:t>.Provider. Những gì thành phần này làm đơn giản là :</w:t>
-      </w:r>
-    </w:p>
-    <w:p>
-      <w:pPr>
-        <w:spacing w:line="360" w:lineRule="auto"/>
-        <w:rPr>
-          <w:rFonts w:hint="default" w:ascii="Times New Roman" w:hAnsi="Times New Roman" w:cs="Times New Roman"/>
-          <w:sz w:val="28"/>
-          <w:szCs w:val="28"/>
-        </w:rPr>
-      </w:pPr>
-      <w:r>
-        <w:rPr>
-          <w:rFonts w:hint="default" w:ascii="Times New Roman" w:hAnsi="Times New Roman" w:cs="Times New Roman"/>
-          <w:sz w:val="28"/>
-          <w:szCs w:val="28"/>
-        </w:rPr>
-        <w:t>Provider : thành phần cung cấp giá trị</w:t>
-      </w:r>
-    </w:p>
-    <w:p>
-      <w:pPr>
-        <w:spacing w:line="360" w:lineRule="auto"/>
-        <w:rPr>
-          <w:rFonts w:hint="default" w:ascii="Times New Roman" w:hAnsi="Times New Roman" w:cs="Times New Roman"/>
-          <w:sz w:val="28"/>
-          <w:szCs w:val="28"/>
-        </w:rPr>
-      </w:pPr>
-    </w:p>
-    <w:p>
-      <w:pPr>
-        <w:spacing w:line="360" w:lineRule="auto"/>
-        <w:rPr>
-          <w:rFonts w:hint="default" w:ascii="Times New Roman" w:hAnsi="Times New Roman" w:cs="Times New Roman"/>
-          <w:sz w:val="28"/>
-          <w:szCs w:val="28"/>
-          <w:lang w:val="en-US"/>
-        </w:rPr>
-      </w:pPr>
-      <w:r>
-        <w:rPr>
-          <w:rFonts w:hint="default" w:ascii="Times New Roman" w:hAnsi="Times New Roman" w:cs="Times New Roman"/>
-          <w:sz w:val="28"/>
-          <w:szCs w:val="28"/>
-          <w:lang w:val="en-US"/>
-        </w:rPr>
-        <w:drawing>
-          <wp:inline distT="0" distB="0" distL="114300" distR="114300">
-            <wp:extent cx="5269230" cy="2962910"/>
-            <wp:effectExtent l="0" t="0" r="7620" b="8890"/>
-            <wp:docPr id="17" name="Picture 17" descr="Screenshot (255)"/>
-            <wp:cNvGraphicFramePr>
-              <a:graphicFrameLocks xmlns:a="http://schemas.openxmlformats.org/drawingml/2006/main" noChangeAspect="1"/>
-            </wp:cNvGraphicFramePr>
-            <a:graphic xmlns:a="http://schemas.openxmlformats.org/drawingml/2006/main">
-              <a:graphicData uri="http://schemas.openxmlformats.org/drawingml/2006/picture">
-                <pic:pic xmlns:pic="http://schemas.openxmlformats.org/drawingml/2006/picture">
-                  <pic:nvPicPr>
-                    <pic:cNvPr id="17" name="Picture 17" descr="Screenshot (255)"/>
                     <pic:cNvPicPr>
                       <a:picLocks noChangeAspect="1"/>
                     </pic:cNvPicPr>
@@ -13514,102 +12385,476 @@
           <w:rFonts w:hint="default" w:ascii="Times New Roman" w:hAnsi="Times New Roman" w:eastAsia="Consolas" w:cs="Times New Roman"/>
           <w:i w:val="0"/>
           <w:iCs w:val="0"/>
-          <w:caps w:val="0"/>
           <w:color w:val="000000"/>
           <w:spacing w:val="0"/>
-          <w:sz w:val="28"/>
-          <w:szCs w:val="28"/>
-          <w:shd w:val="clear" w:fill="FFFFFF"/>
-          <w:lang w:val="en-US"/>
-        </w:rPr>
-      </w:pPr>
-    </w:p>
-    <w:p>
-      <w:pPr>
-        <w:spacing w:line="360" w:lineRule="auto"/>
-        <w:jc w:val="both"/>
-        <w:rPr>
-          <w:rFonts w:hint="default" w:ascii="Times New Roman" w:hAnsi="Times New Roman" w:eastAsia="Consolas" w:cs="Times New Roman"/>
-          <w:i w:val="0"/>
-          <w:iCs w:val="0"/>
-          <w:caps w:val="0"/>
-          <w:color w:val="000000"/>
-          <w:spacing w:val="0"/>
-          <w:sz w:val="28"/>
-          <w:szCs w:val="28"/>
-          <w:shd w:val="clear" w:fill="FFFFFF"/>
-          <w:lang w:val="en-US"/>
-        </w:rPr>
-      </w:pPr>
-    </w:p>
-    <w:p>
-      <w:pPr>
-        <w:spacing w:line="360" w:lineRule="auto"/>
-        <w:rPr>
-          <w:rFonts w:hint="default" w:ascii="Times New Roman" w:hAnsi="Times New Roman" w:cs="Times New Roman"/>
-          <w:sz w:val="28"/>
-          <w:szCs w:val="28"/>
-        </w:rPr>
-      </w:pPr>
-      <w:r>
-        <w:rPr>
-          <w:rFonts w:hint="default" w:ascii="Times New Roman" w:hAnsi="Times New Roman" w:cs="Times New Roman"/>
-          <w:sz w:val="28"/>
-          <w:szCs w:val="28"/>
-        </w:rPr>
-        <w:t>Provider luôn cần tồn tại như một trình bao bọc xung quanh phần tử cha, bất kể bên trong có các giá trị như nào.</w:t>
-      </w:r>
-    </w:p>
-    <w:p>
-      <w:pPr>
-        <w:spacing w:line="360" w:lineRule="auto"/>
-        <w:rPr>
-          <w:rFonts w:hint="default" w:ascii="Times New Roman" w:hAnsi="Times New Roman" w:cs="Times New Roman"/>
-          <w:sz w:val="28"/>
-          <w:szCs w:val="28"/>
-          <w:lang w:val="en-US"/>
-        </w:rPr>
-      </w:pPr>
-      <w:r>
-        <w:rPr>
-          <w:rFonts w:hint="default" w:ascii="Times New Roman" w:hAnsi="Times New Roman" w:cs="Times New Roman"/>
-          <w:sz w:val="28"/>
-          <w:szCs w:val="28"/>
-        </w:rPr>
-        <w:t>Trong ví dụ trên, em khai báo</w:t>
-      </w:r>
-      <w:r>
-        <w:rPr>
-          <w:rFonts w:hint="default" w:ascii="Times New Roman" w:hAnsi="Times New Roman" w:cs="Times New Roman"/>
-          <w:sz w:val="28"/>
-          <w:szCs w:val="28"/>
-          <w:lang w:val="en-US"/>
-        </w:rPr>
-        <w:t xml:space="preserve"> : </w:t>
-      </w:r>
-    </w:p>
-    <w:p>
-      <w:pPr>
-        <w:spacing w:line="360" w:lineRule="auto"/>
-        <w:rPr>
-          <w:rFonts w:hint="default" w:ascii="Times New Roman" w:hAnsi="Times New Roman" w:cs="Times New Roman"/>
-          <w:sz w:val="28"/>
-          <w:szCs w:val="28"/>
-          <w:lang w:val="en-US"/>
-        </w:rPr>
-      </w:pPr>
-      <w:r>
-        <w:rPr>
-          <w:rFonts w:hint="default" w:ascii="Times New Roman" w:hAnsi="Times New Roman" w:cs="Times New Roman"/>
-          <w:sz w:val="28"/>
-          <w:szCs w:val="28"/>
+          <w:sz w:val="22"/>
+          <w:szCs w:val="22"/>
+          <w:shd w:val="clear" w:fill="FFFFFF"/>
+          <w:lang w:val="en-US"/>
+        </w:rPr>
+      </w:pPr>
+    </w:p>
+    <w:p>
+      <w:pPr>
+        <w:pStyle w:val="4"/>
+        <w:numPr>
+          <w:ilvl w:val="0"/>
+          <w:numId w:val="0"/>
+        </w:numPr>
+        <w:bidi w:val="0"/>
+        <w:ind w:leftChars="0"/>
+        <w:outlineLvl w:val="2"/>
+        <w:rPr>
+          <w:rFonts w:hint="default" w:ascii="Times New Roman" w:hAnsi="Times New Roman" w:cs="Times New Roman"/>
+          <w:b w:val="0"/>
+          <w:bCs w:val="0"/>
+          <w:sz w:val="28"/>
+          <w:szCs w:val="28"/>
+          <w:lang w:val="en-US"/>
+        </w:rPr>
+      </w:pPr>
+      <w:bookmarkStart w:id="12" w:name="_Toc851"/>
+      <w:r>
+        <w:rPr>
+          <w:rFonts w:hint="default" w:ascii="Times New Roman" w:hAnsi="Times New Roman" w:cs="Times New Roman"/>
+          <w:b w:val="0"/>
+          <w:bCs w:val="0"/>
+          <w:sz w:val="28"/>
+          <w:szCs w:val="28"/>
+          <w:lang w:val="en-US"/>
+        </w:rPr>
+        <w:t>8.2 UseEffect</w:t>
+      </w:r>
+      <w:bookmarkEnd w:id="12"/>
+    </w:p>
+    <w:p>
+      <w:pPr>
+        <w:pStyle w:val="14"/>
+        <w:keepNext w:val="0"/>
+        <w:keepLines w:val="0"/>
+        <w:widowControl/>
+        <w:suppressLineNumbers w:val="0"/>
+        <w:pBdr>
+          <w:top w:val="none" w:color="auto" w:sz="0" w:space="0"/>
+          <w:left w:val="none" w:color="auto" w:sz="0" w:space="0"/>
+          <w:bottom w:val="none" w:color="auto" w:sz="0" w:space="0"/>
+          <w:right w:val="none" w:color="auto" w:sz="0" w:space="0"/>
+        </w:pBdr>
+        <w:shd w:val="clear" w:fill="FFFFFF"/>
+        <w:spacing w:before="0" w:beforeAutospacing="0" w:after="144" w:afterAutospacing="0" w:line="360" w:lineRule="auto"/>
+        <w:ind w:left="0" w:right="0" w:firstLine="0"/>
+        <w:textAlignment w:val="baseline"/>
+        <w:rPr>
+          <w:rFonts w:hint="default" w:ascii="Times New Roman" w:hAnsi="Times New Roman" w:eastAsia="Helvetica" w:cs="Times New Roman"/>
+          <w:i w:val="0"/>
+          <w:iCs w:val="0"/>
+          <w:caps w:val="0"/>
+          <w:color w:val="414141"/>
+          <w:spacing w:val="0"/>
+          <w:sz w:val="28"/>
+          <w:szCs w:val="28"/>
+        </w:rPr>
+      </w:pPr>
+      <w:r>
+        <w:rPr>
+          <w:rStyle w:val="11"/>
+          <w:rFonts w:hint="default" w:ascii="Times New Roman" w:hAnsi="Times New Roman" w:eastAsia="Helvetica" w:cs="Times New Roman"/>
+          <w:i w:val="0"/>
+          <w:iCs w:val="0"/>
+          <w:caps w:val="0"/>
+          <w:color w:val="333333"/>
+          <w:spacing w:val="0"/>
+          <w:sz w:val="28"/>
+          <w:szCs w:val="28"/>
+          <w:shd w:val="clear" w:fill="F1F1F1"/>
+          <w:vertAlign w:val="baseline"/>
+        </w:rPr>
+        <w:t>useEffect()</w:t>
+      </w:r>
+      <w:r>
+        <w:rPr>
+          <w:rFonts w:hint="default" w:ascii="Times New Roman" w:hAnsi="Times New Roman" w:eastAsia="Helvetica" w:cs="Times New Roman"/>
+          <w:i w:val="0"/>
+          <w:iCs w:val="0"/>
+          <w:caps w:val="0"/>
+          <w:color w:val="414141"/>
+          <w:spacing w:val="0"/>
+          <w:sz w:val="28"/>
+          <w:szCs w:val="28"/>
+          <w:shd w:val="clear" w:fill="FFFFFF"/>
+          <w:vertAlign w:val="baseline"/>
+        </w:rPr>
+        <w:t> là function nắm bắt tất cả các sự thay đổi của code. Trong một function component, việc sử dụng life cycle không React hỗ trợ, bởi vậy rất khó để debug, cũng như nắm bắt được quá trình khởi chạy của component.</w:t>
+      </w:r>
+    </w:p>
+    <w:p>
+      <w:pPr>
+        <w:pStyle w:val="14"/>
+        <w:keepNext w:val="0"/>
+        <w:keepLines w:val="0"/>
+        <w:widowControl/>
+        <w:suppressLineNumbers w:val="0"/>
+        <w:pBdr>
+          <w:top w:val="none" w:color="auto" w:sz="0" w:space="0"/>
+          <w:left w:val="none" w:color="auto" w:sz="0" w:space="0"/>
+          <w:bottom w:val="none" w:color="auto" w:sz="0" w:space="0"/>
+          <w:right w:val="none" w:color="auto" w:sz="0" w:space="0"/>
+        </w:pBdr>
+        <w:shd w:val="clear" w:fill="FFFFFF"/>
+        <w:spacing w:before="0" w:beforeAutospacing="0" w:after="144" w:afterAutospacing="0" w:line="360" w:lineRule="auto"/>
+        <w:ind w:left="0" w:right="0" w:firstLine="0"/>
+        <w:textAlignment w:val="baseline"/>
+        <w:rPr>
+          <w:rFonts w:hint="default" w:ascii="Times New Roman" w:hAnsi="Times New Roman" w:eastAsia="Helvetica" w:cs="Times New Roman"/>
+          <w:i w:val="0"/>
+          <w:iCs w:val="0"/>
+          <w:caps w:val="0"/>
+          <w:color w:val="414141"/>
+          <w:spacing w:val="0"/>
+          <w:sz w:val="28"/>
+          <w:szCs w:val="28"/>
+          <w:shd w:val="clear" w:fill="FFFFFF"/>
+          <w:vertAlign w:val="baseline"/>
+        </w:rPr>
+      </w:pPr>
+      <w:r>
+        <w:rPr>
+          <w:rStyle w:val="11"/>
+          <w:rFonts w:hint="default" w:ascii="Times New Roman" w:hAnsi="Times New Roman" w:eastAsia="Helvetica" w:cs="Times New Roman"/>
+          <w:i w:val="0"/>
+          <w:iCs w:val="0"/>
+          <w:caps w:val="0"/>
+          <w:color w:val="333333"/>
+          <w:spacing w:val="0"/>
+          <w:sz w:val="28"/>
+          <w:szCs w:val="28"/>
+          <w:shd w:val="clear" w:fill="F1F1F1"/>
+          <w:vertAlign w:val="baseline"/>
+        </w:rPr>
+        <w:t>useEffect()</w:t>
+      </w:r>
+      <w:r>
+        <w:rPr>
+          <w:rFonts w:hint="default" w:ascii="Times New Roman" w:hAnsi="Times New Roman" w:eastAsia="Helvetica" w:cs="Times New Roman"/>
+          <w:i w:val="0"/>
+          <w:iCs w:val="0"/>
+          <w:caps w:val="0"/>
+          <w:color w:val="414141"/>
+          <w:spacing w:val="0"/>
+          <w:sz w:val="28"/>
+          <w:szCs w:val="28"/>
+          <w:shd w:val="clear" w:fill="FFFFFF"/>
+          <w:vertAlign w:val="baseline"/>
+        </w:rPr>
+        <w:t> sinh ra để làm điều này, nó được khởi chạy khi giá trị của một biến nào đó thay đổi, hay component đã được render ra,...</w:t>
+      </w:r>
+      <w:r>
+        <w:rPr>
+          <w:rStyle w:val="11"/>
+          <w:rFonts w:hint="default" w:ascii="Times New Roman" w:hAnsi="Times New Roman" w:eastAsia="Helvetica" w:cs="Times New Roman"/>
+          <w:i w:val="0"/>
+          <w:iCs w:val="0"/>
+          <w:caps w:val="0"/>
+          <w:color w:val="333333"/>
+          <w:spacing w:val="0"/>
+          <w:sz w:val="28"/>
+          <w:szCs w:val="28"/>
+          <w:shd w:val="clear" w:fill="F1F1F1"/>
+          <w:vertAlign w:val="baseline"/>
+        </w:rPr>
+        <w:t>useEffect()</w:t>
+      </w:r>
+      <w:r>
+        <w:rPr>
+          <w:rFonts w:hint="default" w:ascii="Times New Roman" w:hAnsi="Times New Roman" w:eastAsia="Helvetica" w:cs="Times New Roman"/>
+          <w:i w:val="0"/>
+          <w:iCs w:val="0"/>
+          <w:caps w:val="0"/>
+          <w:color w:val="414141"/>
+          <w:spacing w:val="0"/>
+          <w:sz w:val="28"/>
+          <w:szCs w:val="28"/>
+          <w:shd w:val="clear" w:fill="FFFFFF"/>
+          <w:vertAlign w:val="baseline"/>
+        </w:rPr>
+        <w:t> có thể thay thế hòan toàn các life cycle trong class component. Chúng ta có thể sử dụng nó bằng cú pháp :</w:t>
+      </w:r>
+    </w:p>
+    <w:p>
+      <w:pPr>
+        <w:pStyle w:val="14"/>
+        <w:keepNext w:val="0"/>
+        <w:keepLines w:val="0"/>
+        <w:widowControl/>
+        <w:suppressLineNumbers w:val="0"/>
+        <w:pBdr>
+          <w:top w:val="none" w:color="auto" w:sz="0" w:space="0"/>
+          <w:left w:val="none" w:color="auto" w:sz="0" w:space="0"/>
+          <w:bottom w:val="none" w:color="auto" w:sz="0" w:space="0"/>
+          <w:right w:val="none" w:color="auto" w:sz="0" w:space="0"/>
+        </w:pBdr>
+        <w:shd w:val="clear" w:fill="FFFFFF"/>
+        <w:spacing w:before="0" w:beforeAutospacing="0" w:after="144" w:afterAutospacing="0" w:line="360" w:lineRule="auto"/>
+        <w:ind w:left="0" w:right="0" w:firstLine="0"/>
+        <w:textAlignment w:val="baseline"/>
+        <w:rPr>
+          <w:rFonts w:hint="default" w:eastAsia="Helvetica" w:cs="Times New Roman"/>
+          <w:i w:val="0"/>
+          <w:iCs w:val="0"/>
+          <w:caps w:val="0"/>
+          <w:color w:val="414141"/>
+          <w:spacing w:val="0"/>
+          <w:sz w:val="28"/>
+          <w:szCs w:val="28"/>
+          <w:shd w:val="clear" w:fill="FFFFFF"/>
+          <w:vertAlign w:val="baseline"/>
+          <w:lang w:val="en-US"/>
+        </w:rPr>
+      </w:pPr>
+      <w:r>
+        <w:rPr>
+          <w:rStyle w:val="8"/>
+          <w:rFonts w:hint="default" w:ascii="Times New Roman" w:hAnsi="Times New Roman" w:eastAsia="Helvetica" w:cs="Times New Roman"/>
+          <w:i w:val="0"/>
+          <w:iCs w:val="0"/>
+          <w:caps w:val="0"/>
+          <w:color w:val="414141"/>
+          <w:spacing w:val="0"/>
+          <w:sz w:val="28"/>
+          <w:szCs w:val="28"/>
+          <w:shd w:val="clear" w:fill="FFFFFF"/>
+          <w:vertAlign w:val="baseline"/>
+        </w:rPr>
+        <w:t>useEffect</w:t>
+      </w:r>
+      <w:r>
+        <w:rPr>
+          <w:rFonts w:hint="default" w:ascii="Times New Roman" w:hAnsi="Times New Roman" w:eastAsia="Helvetica" w:cs="Times New Roman"/>
+          <w:i w:val="0"/>
+          <w:iCs w:val="0"/>
+          <w:caps w:val="0"/>
+          <w:color w:val="414141"/>
+          <w:spacing w:val="0"/>
+          <w:sz w:val="28"/>
+          <w:szCs w:val="28"/>
+          <w:shd w:val="clear" w:fill="FFFFFF"/>
+          <w:vertAlign w:val="baseline"/>
+        </w:rPr>
+        <w:t> là một hook trong React Hooks cho phép chúng ta làm việc với các </w:t>
+      </w:r>
+      <w:r>
+        <w:rPr>
+          <w:rFonts w:hint="default" w:ascii="Times New Roman" w:hAnsi="Times New Roman" w:eastAsia="Helvetica" w:cs="Times New Roman"/>
+          <w:i w:val="0"/>
+          <w:iCs w:val="0"/>
+          <w:caps w:val="0"/>
+          <w:color w:val="288CC4"/>
+          <w:spacing w:val="0"/>
+          <w:sz w:val="28"/>
+          <w:szCs w:val="28"/>
+          <w:u w:val="none"/>
+          <w:shd w:val="clear" w:fill="FFFFFF"/>
+          <w:vertAlign w:val="baseline"/>
+        </w:rPr>
+        <w:fldChar w:fldCharType="begin"/>
+      </w:r>
+      <w:r>
+        <w:rPr>
+          <w:rFonts w:hint="default" w:ascii="Times New Roman" w:hAnsi="Times New Roman" w:eastAsia="Helvetica" w:cs="Times New Roman"/>
+          <w:i w:val="0"/>
+          <w:iCs w:val="0"/>
+          <w:caps w:val="0"/>
+          <w:color w:val="288CC4"/>
+          <w:spacing w:val="0"/>
+          <w:sz w:val="28"/>
+          <w:szCs w:val="28"/>
+          <w:u w:val="none"/>
+          <w:shd w:val="clear" w:fill="FFFFFF"/>
+          <w:vertAlign w:val="baseline"/>
+        </w:rPr>
+        <w:instrText xml:space="preserve"> HYPERLINK "https://freetuts.net/component-life-cycle-trong-reactjs-2387.html" \o "component life cycle trong reactjs 2387 html" \t "https://freetuts.net/_blank" </w:instrText>
+      </w:r>
+      <w:r>
+        <w:rPr>
+          <w:rFonts w:hint="default" w:ascii="Times New Roman" w:hAnsi="Times New Roman" w:eastAsia="Helvetica" w:cs="Times New Roman"/>
+          <w:i w:val="0"/>
+          <w:iCs w:val="0"/>
+          <w:caps w:val="0"/>
+          <w:color w:val="288CC4"/>
+          <w:spacing w:val="0"/>
+          <w:sz w:val="28"/>
+          <w:szCs w:val="28"/>
+          <w:u w:val="none"/>
+          <w:shd w:val="clear" w:fill="FFFFFF"/>
+          <w:vertAlign w:val="baseline"/>
+        </w:rPr>
+        <w:fldChar w:fldCharType="separate"/>
+      </w:r>
+      <w:r>
+        <w:rPr>
+          <w:rStyle w:val="13"/>
+          <w:rFonts w:hint="default" w:ascii="Times New Roman" w:hAnsi="Times New Roman" w:eastAsia="Helvetica" w:cs="Times New Roman"/>
+          <w:b w:val="0"/>
+          <w:bCs w:val="0"/>
+          <w:i w:val="0"/>
+          <w:iCs w:val="0"/>
+          <w:caps w:val="0"/>
+          <w:color w:val="auto"/>
+          <w:spacing w:val="0"/>
+          <w:sz w:val="28"/>
+          <w:szCs w:val="28"/>
+          <w:u w:val="none"/>
+          <w:shd w:val="clear" w:fill="FFFFFF"/>
+          <w:vertAlign w:val="baseline"/>
+        </w:rPr>
+        <w:t>life cycle</w:t>
+      </w:r>
+      <w:r>
+        <w:rPr>
+          <w:rStyle w:val="13"/>
+          <w:rFonts w:hint="default" w:ascii="Times New Roman" w:hAnsi="Times New Roman" w:eastAsia="Helvetica" w:cs="Times New Roman"/>
+          <w:i w:val="0"/>
+          <w:iCs w:val="0"/>
+          <w:caps w:val="0"/>
+          <w:color w:val="288CC4"/>
+          <w:spacing w:val="0"/>
+          <w:sz w:val="28"/>
+          <w:szCs w:val="28"/>
+          <w:u w:val="none"/>
+          <w:shd w:val="clear" w:fill="FFFFFF"/>
+          <w:vertAlign w:val="baseline"/>
+        </w:rPr>
+        <w:t> </w:t>
+      </w:r>
+      <w:r>
+        <w:rPr>
+          <w:rFonts w:hint="default" w:ascii="Times New Roman" w:hAnsi="Times New Roman" w:eastAsia="Helvetica" w:cs="Times New Roman"/>
+          <w:i w:val="0"/>
+          <w:iCs w:val="0"/>
+          <w:caps w:val="0"/>
+          <w:color w:val="288CC4"/>
+          <w:spacing w:val="0"/>
+          <w:sz w:val="28"/>
+          <w:szCs w:val="28"/>
+          <w:u w:val="none"/>
+          <w:shd w:val="clear" w:fill="FFFFFF"/>
+          <w:vertAlign w:val="baseline"/>
+        </w:rPr>
+        <w:fldChar w:fldCharType="end"/>
+      </w:r>
+      <w:r>
+        <w:rPr>
+          <w:rFonts w:hint="default" w:ascii="Times New Roman" w:hAnsi="Times New Roman" w:eastAsia="Helvetica" w:cs="Times New Roman"/>
+          <w:i w:val="0"/>
+          <w:iCs w:val="0"/>
+          <w:caps w:val="0"/>
+          <w:color w:val="414141"/>
+          <w:spacing w:val="0"/>
+          <w:sz w:val="28"/>
+          <w:szCs w:val="28"/>
+          <w:shd w:val="clear" w:fill="FFFFFF"/>
+          <w:vertAlign w:val="baseline"/>
+        </w:rPr>
+        <w:t>ở functional component. Có thể hiểu đơn giản rằng </w:t>
+      </w:r>
+      <w:r>
+        <w:rPr>
+          <w:rStyle w:val="8"/>
+          <w:rFonts w:hint="default" w:ascii="Times New Roman" w:hAnsi="Times New Roman" w:eastAsia="Helvetica" w:cs="Times New Roman"/>
+          <w:i w:val="0"/>
+          <w:iCs w:val="0"/>
+          <w:caps w:val="0"/>
+          <w:color w:val="414141"/>
+          <w:spacing w:val="0"/>
+          <w:sz w:val="28"/>
+          <w:szCs w:val="28"/>
+          <w:shd w:val="clear" w:fill="FFFFFF"/>
+          <w:vertAlign w:val="baseline"/>
+        </w:rPr>
+        <w:t>useEffect Hook</w:t>
+      </w:r>
+      <w:r>
+        <w:rPr>
+          <w:rFonts w:hint="default" w:ascii="Times New Roman" w:hAnsi="Times New Roman" w:eastAsia="Helvetica" w:cs="Times New Roman"/>
+          <w:i w:val="0"/>
+          <w:iCs w:val="0"/>
+          <w:caps w:val="0"/>
+          <w:color w:val="414141"/>
+          <w:spacing w:val="0"/>
+          <w:sz w:val="28"/>
+          <w:szCs w:val="28"/>
+          <w:shd w:val="clear" w:fill="FFFFFF"/>
+          <w:vertAlign w:val="baseline"/>
+        </w:rPr>
+        <w:t> là của 3 phương</w:t>
+      </w:r>
+      <w:r>
+        <w:rPr>
+          <w:rFonts w:hint="default" w:eastAsia="Helvetica" w:cs="Times New Roman"/>
+          <w:i w:val="0"/>
+          <w:iCs w:val="0"/>
+          <w:caps w:val="0"/>
+          <w:color w:val="414141"/>
+          <w:spacing w:val="0"/>
+          <w:sz w:val="28"/>
+          <w:szCs w:val="28"/>
+          <w:shd w:val="clear" w:fill="FFFFFF"/>
+          <w:vertAlign w:val="baseline"/>
+          <w:lang w:val="en-US"/>
+        </w:rPr>
+        <w:t xml:space="preserve"> thức componentDidMount, componentDidUpdate và componentWillUnmount kết hợp lại với nhau.</w:t>
+      </w:r>
+    </w:p>
+    <w:p>
+      <w:pPr>
+        <w:pStyle w:val="14"/>
+        <w:keepNext w:val="0"/>
+        <w:keepLines w:val="0"/>
+        <w:widowControl/>
+        <w:suppressLineNumbers w:val="0"/>
+        <w:pBdr>
+          <w:top w:val="none" w:color="auto" w:sz="0" w:space="0"/>
+          <w:left w:val="none" w:color="auto" w:sz="0" w:space="0"/>
+          <w:bottom w:val="none" w:color="auto" w:sz="0" w:space="0"/>
+          <w:right w:val="none" w:color="auto" w:sz="0" w:space="0"/>
+        </w:pBdr>
+        <w:shd w:val="clear" w:fill="FFFFFF"/>
+        <w:spacing w:before="0" w:beforeAutospacing="0" w:after="144" w:afterAutospacing="0" w:line="360" w:lineRule="auto"/>
+        <w:ind w:left="0" w:right="0" w:firstLine="0"/>
+        <w:textAlignment w:val="baseline"/>
+        <w:rPr>
+          <w:rFonts w:hint="default" w:eastAsia="Helvetica" w:cs="Times New Roman"/>
+          <w:i w:val="0"/>
+          <w:iCs w:val="0"/>
+          <w:caps w:val="0"/>
+          <w:color w:val="414141"/>
+          <w:spacing w:val="0"/>
+          <w:sz w:val="28"/>
+          <w:szCs w:val="28"/>
+          <w:shd w:val="clear" w:fill="FFFFFF"/>
+          <w:vertAlign w:val="baseline"/>
+          <w:lang w:val="en-US"/>
+        </w:rPr>
+      </w:pPr>
+      <w:r>
+        <w:rPr>
+          <w:rFonts w:hint="default" w:eastAsia="Helvetica" w:cs="Times New Roman"/>
+          <w:i w:val="0"/>
+          <w:iCs w:val="0"/>
+          <w:caps w:val="0"/>
+          <w:color w:val="414141"/>
+          <w:spacing w:val="0"/>
+          <w:sz w:val="28"/>
+          <w:szCs w:val="28"/>
+          <w:shd w:val="clear" w:fill="FFFFFF"/>
+          <w:vertAlign w:val="baseline"/>
           <w:lang w:val="en-US"/>
         </w:rPr>
         <w:drawing>
           <wp:inline distT="0" distB="0" distL="114300" distR="114300">
             <wp:extent cx="5269230" cy="2962910"/>
             <wp:effectExtent l="0" t="0" r="7620" b="8890"/>
-            <wp:docPr id="18" name="Picture 18" descr="Screenshot (256)"/>
+            <wp:docPr id="12" name="Picture 12" descr="Screenshot (254)"/>
             <wp:cNvGraphicFramePr>
               <a:graphicFrameLocks xmlns:a="http://schemas.openxmlformats.org/drawingml/2006/main" noChangeAspect="1"/>
             </wp:cNvGraphicFramePr>
@@ -13617,7 +12862,7 @@
               <a:graphicData uri="http://schemas.openxmlformats.org/drawingml/2006/picture">
                 <pic:pic xmlns:pic="http://schemas.openxmlformats.org/drawingml/2006/picture">
                   <pic:nvPicPr>
-                    <pic:cNvPr id="18" name="Picture 18" descr="Screenshot (256)"/>
+                    <pic:cNvPr id="12" name="Picture 12" descr="Screenshot (254)"/>
                     <pic:cNvPicPr>
                       <a:picLocks noChangeAspect="1"/>
                     </pic:cNvPicPr>
@@ -13646,31 +12891,537 @@
     </w:p>
     <w:p>
       <w:pPr>
+        <w:pStyle w:val="14"/>
+        <w:keepNext w:val="0"/>
+        <w:keepLines w:val="0"/>
+        <w:widowControl/>
+        <w:suppressLineNumbers w:val="0"/>
+        <w:pBdr>
+          <w:top w:val="none" w:color="auto" w:sz="0" w:space="0"/>
+          <w:left w:val="none" w:color="auto" w:sz="0" w:space="0"/>
+          <w:bottom w:val="none" w:color="auto" w:sz="0" w:space="0"/>
+          <w:right w:val="none" w:color="auto" w:sz="0" w:space="0"/>
+        </w:pBdr>
+        <w:shd w:val="clear" w:fill="FFFFFF"/>
+        <w:spacing w:before="0" w:beforeAutospacing="0" w:after="144" w:afterAutospacing="0" w:line="360" w:lineRule="auto"/>
+        <w:ind w:left="0" w:right="0" w:firstLine="0"/>
+        <w:textAlignment w:val="baseline"/>
+        <w:rPr>
+          <w:rFonts w:hint="default" w:ascii="Times New Roman" w:hAnsi="Times New Roman" w:eastAsia="Helvetica" w:cs="Times New Roman"/>
+          <w:i w:val="0"/>
+          <w:iCs w:val="0"/>
+          <w:caps w:val="0"/>
+          <w:color w:val="414141"/>
+          <w:spacing w:val="0"/>
+          <w:sz w:val="28"/>
+          <w:szCs w:val="28"/>
+        </w:rPr>
+      </w:pPr>
+      <w:r>
+        <w:rPr>
+          <w:rStyle w:val="8"/>
+          <w:rFonts w:hint="default" w:ascii="Times New Roman" w:hAnsi="Times New Roman" w:eastAsia="Helvetica" w:cs="Times New Roman"/>
+          <w:i w:val="0"/>
+          <w:iCs w:val="0"/>
+          <w:caps w:val="0"/>
+          <w:color w:val="414141"/>
+          <w:spacing w:val="0"/>
+          <w:sz w:val="28"/>
+          <w:szCs w:val="28"/>
+          <w:shd w:val="clear" w:fill="FFFFFF"/>
+          <w:vertAlign w:val="baseline"/>
+        </w:rPr>
+        <w:t>Lifecyle</w:t>
+      </w:r>
+      <w:r>
+        <w:rPr>
+          <w:rFonts w:hint="default" w:ascii="Times New Roman" w:hAnsi="Times New Roman" w:eastAsia="Helvetica" w:cs="Times New Roman"/>
+          <w:i w:val="0"/>
+          <w:iCs w:val="0"/>
+          <w:caps w:val="0"/>
+          <w:color w:val="414141"/>
+          <w:spacing w:val="0"/>
+          <w:sz w:val="28"/>
+          <w:szCs w:val="28"/>
+          <w:shd w:val="clear" w:fill="FFFFFF"/>
+          <w:vertAlign w:val="baseline"/>
+        </w:rPr>
+        <w:t> là một phần rất quan trọng trong một component. Trong một vài trường hợp chúng ta cần phải fetch data từ API khi component đã được render, hay thực hiện hành động nào đó khi một component được update. Bởi vậy có thể thấy rằng phương thức quan trọng và hay được sử dụng nhất trong lif</w:t>
+      </w:r>
+      <w:r>
+        <w:rPr>
+          <w:rFonts w:hint="default" w:eastAsia="Helvetica" w:cs="Times New Roman"/>
+          <w:i w:val="0"/>
+          <w:iCs w:val="0"/>
+          <w:caps w:val="0"/>
+          <w:color w:val="414141"/>
+          <w:spacing w:val="0"/>
+          <w:sz w:val="28"/>
+          <w:szCs w:val="28"/>
+          <w:shd w:val="clear" w:fill="FFFFFF"/>
+          <w:vertAlign w:val="baseline"/>
+          <w:lang w:val="en-US"/>
+        </w:rPr>
+        <w:t xml:space="preserve">e </w:t>
+      </w:r>
+      <w:r>
+        <w:rPr>
+          <w:rFonts w:hint="default" w:ascii="Times New Roman" w:hAnsi="Times New Roman" w:eastAsia="Helvetica" w:cs="Times New Roman"/>
+          <w:i w:val="0"/>
+          <w:iCs w:val="0"/>
+          <w:caps w:val="0"/>
+          <w:color w:val="414141"/>
+          <w:spacing w:val="0"/>
+          <w:sz w:val="28"/>
+          <w:szCs w:val="28"/>
+          <w:shd w:val="clear" w:fill="FFFFFF"/>
+          <w:vertAlign w:val="baseline"/>
+        </w:rPr>
+        <w:t>cycle đó là </w:t>
+      </w:r>
+      <w:r>
+        <w:rPr>
+          <w:rStyle w:val="8"/>
+          <w:rFonts w:hint="default" w:ascii="Times New Roman" w:hAnsi="Times New Roman" w:eastAsia="Helvetica" w:cs="Times New Roman"/>
+          <w:i w:val="0"/>
+          <w:iCs w:val="0"/>
+          <w:caps w:val="0"/>
+          <w:color w:val="414141"/>
+          <w:spacing w:val="0"/>
+          <w:sz w:val="28"/>
+          <w:szCs w:val="28"/>
+          <w:shd w:val="clear" w:fill="FFFFFF"/>
+          <w:vertAlign w:val="baseline"/>
+        </w:rPr>
+        <w:t>componentDidMount</w:t>
+      </w:r>
+      <w:r>
+        <w:rPr>
+          <w:rFonts w:hint="default" w:ascii="Times New Roman" w:hAnsi="Times New Roman" w:eastAsia="Helvetica" w:cs="Times New Roman"/>
+          <w:i w:val="0"/>
+          <w:iCs w:val="0"/>
+          <w:caps w:val="0"/>
+          <w:color w:val="414141"/>
+          <w:spacing w:val="0"/>
+          <w:sz w:val="28"/>
+          <w:szCs w:val="28"/>
+          <w:shd w:val="clear" w:fill="FFFFFF"/>
+          <w:vertAlign w:val="baseline"/>
+        </w:rPr>
+        <w:t>, </w:t>
+      </w:r>
+      <w:r>
+        <w:rPr>
+          <w:rStyle w:val="8"/>
+          <w:rFonts w:hint="default" w:ascii="Times New Roman" w:hAnsi="Times New Roman" w:eastAsia="Helvetica" w:cs="Times New Roman"/>
+          <w:i w:val="0"/>
+          <w:iCs w:val="0"/>
+          <w:caps w:val="0"/>
+          <w:color w:val="414141"/>
+          <w:spacing w:val="0"/>
+          <w:sz w:val="28"/>
+          <w:szCs w:val="28"/>
+          <w:shd w:val="clear" w:fill="FFFFFF"/>
+          <w:vertAlign w:val="baseline"/>
+        </w:rPr>
+        <w:t>componentDidUpdate</w:t>
+      </w:r>
+      <w:r>
+        <w:rPr>
+          <w:rFonts w:hint="default" w:ascii="Times New Roman" w:hAnsi="Times New Roman" w:eastAsia="Helvetica" w:cs="Times New Roman"/>
+          <w:i w:val="0"/>
+          <w:iCs w:val="0"/>
+          <w:caps w:val="0"/>
+          <w:color w:val="414141"/>
+          <w:spacing w:val="0"/>
+          <w:sz w:val="28"/>
+          <w:szCs w:val="28"/>
+          <w:shd w:val="clear" w:fill="FFFFFF"/>
+          <w:vertAlign w:val="baseline"/>
+        </w:rPr>
+        <w:t>.</w:t>
+      </w:r>
+    </w:p>
+    <w:p>
+      <w:pPr>
+        <w:pStyle w:val="14"/>
+        <w:keepNext w:val="0"/>
+        <w:keepLines w:val="0"/>
+        <w:widowControl/>
+        <w:suppressLineNumbers w:val="0"/>
+        <w:pBdr>
+          <w:top w:val="none" w:color="auto" w:sz="0" w:space="0"/>
+          <w:left w:val="none" w:color="auto" w:sz="0" w:space="0"/>
+          <w:bottom w:val="none" w:color="auto" w:sz="0" w:space="0"/>
+          <w:right w:val="none" w:color="auto" w:sz="0" w:space="0"/>
+        </w:pBdr>
+        <w:shd w:val="clear" w:fill="FFFFFF"/>
+        <w:spacing w:before="0" w:beforeAutospacing="0" w:after="144" w:afterAutospacing="0" w:line="360" w:lineRule="auto"/>
+        <w:ind w:left="0" w:right="0" w:firstLine="0"/>
+        <w:textAlignment w:val="baseline"/>
+        <w:rPr>
+          <w:rFonts w:hint="default" w:ascii="Times New Roman" w:hAnsi="Times New Roman" w:eastAsia="Helvetica" w:cs="Times New Roman"/>
+          <w:i w:val="0"/>
+          <w:iCs w:val="0"/>
+          <w:caps w:val="0"/>
+          <w:color w:val="414141"/>
+          <w:spacing w:val="0"/>
+          <w:sz w:val="28"/>
+          <w:szCs w:val="28"/>
+        </w:rPr>
+      </w:pPr>
+      <w:r>
+        <w:rPr>
+          <w:rFonts w:hint="default" w:ascii="Times New Roman" w:hAnsi="Times New Roman" w:eastAsia="Helvetica" w:cs="Times New Roman"/>
+          <w:i w:val="0"/>
+          <w:iCs w:val="0"/>
+          <w:caps w:val="0"/>
+          <w:color w:val="414141"/>
+          <w:spacing w:val="0"/>
+          <w:sz w:val="28"/>
+          <w:szCs w:val="28"/>
+          <w:shd w:val="clear" w:fill="FFFFFF"/>
+          <w:vertAlign w:val="baseline"/>
+        </w:rPr>
+        <w:t>Nhưng trong một functional component không thể làm việc với các life cycle này bằng cách thông thường, bởi vậy </w:t>
+      </w:r>
+      <w:r>
+        <w:rPr>
+          <w:rStyle w:val="11"/>
+          <w:rFonts w:hint="default" w:ascii="Times New Roman" w:hAnsi="Times New Roman" w:eastAsia="Helvetica" w:cs="Times New Roman"/>
+          <w:i w:val="0"/>
+          <w:iCs w:val="0"/>
+          <w:caps w:val="0"/>
+          <w:color w:val="333333"/>
+          <w:spacing w:val="0"/>
+          <w:sz w:val="28"/>
+          <w:szCs w:val="28"/>
+          <w:shd w:val="clear" w:fill="F1F1F1"/>
+          <w:vertAlign w:val="baseline"/>
+        </w:rPr>
+        <w:t>useEffect</w:t>
+      </w:r>
+      <w:r>
+        <w:rPr>
+          <w:rFonts w:hint="default" w:ascii="Times New Roman" w:hAnsi="Times New Roman" w:eastAsia="Helvetica" w:cs="Times New Roman"/>
+          <w:i w:val="0"/>
+          <w:iCs w:val="0"/>
+          <w:caps w:val="0"/>
+          <w:color w:val="414141"/>
+          <w:spacing w:val="0"/>
+          <w:sz w:val="28"/>
+          <w:szCs w:val="28"/>
+          <w:shd w:val="clear" w:fill="FFFFFF"/>
+          <w:vertAlign w:val="baseline"/>
+        </w:rPr>
+        <w:t> Hooks sinh ra để làm điều này.</w:t>
+      </w:r>
+    </w:p>
+    <w:p>
+      <w:pPr>
+        <w:pStyle w:val="14"/>
+        <w:keepNext w:val="0"/>
+        <w:keepLines w:val="0"/>
+        <w:widowControl/>
+        <w:suppressLineNumbers w:val="0"/>
+        <w:pBdr>
+          <w:top w:val="none" w:color="auto" w:sz="0" w:space="0"/>
+          <w:left w:val="none" w:color="auto" w:sz="0" w:space="0"/>
+          <w:bottom w:val="none" w:color="auto" w:sz="0" w:space="0"/>
+          <w:right w:val="none" w:color="auto" w:sz="0" w:space="0"/>
+        </w:pBdr>
+        <w:shd w:val="clear" w:fill="FFFFFF"/>
+        <w:spacing w:before="0" w:beforeAutospacing="0" w:after="144" w:afterAutospacing="0" w:line="360" w:lineRule="auto"/>
+        <w:ind w:left="0" w:right="0" w:firstLine="0"/>
+        <w:textAlignment w:val="baseline"/>
+        <w:rPr>
+          <w:rFonts w:hint="default" w:ascii="Times New Roman" w:hAnsi="Times New Roman" w:eastAsia="Helvetica" w:cs="Times New Roman"/>
+          <w:i w:val="0"/>
+          <w:iCs w:val="0"/>
+          <w:caps w:val="0"/>
+          <w:color w:val="414141"/>
+          <w:spacing w:val="0"/>
+          <w:sz w:val="28"/>
+          <w:szCs w:val="28"/>
+          <w:shd w:val="clear" w:fill="FFFFFF"/>
+          <w:vertAlign w:val="baseline"/>
+        </w:rPr>
+      </w:pPr>
+    </w:p>
+    <w:p>
+      <w:pPr>
         <w:spacing w:line="360" w:lineRule="auto"/>
-        <w:rPr>
-          <w:rFonts w:hint="default" w:ascii="Times New Roman" w:hAnsi="Times New Roman" w:cs="Times New Roman"/>
-          <w:sz w:val="28"/>
-          <w:szCs w:val="28"/>
-        </w:rPr>
-      </w:pPr>
+        <w:jc w:val="both"/>
+        <w:rPr>
+          <w:rFonts w:hint="default" w:ascii="Times New Roman" w:hAnsi="Times New Roman" w:eastAsia="Consolas" w:cs="Times New Roman"/>
+          <w:i w:val="0"/>
+          <w:iCs w:val="0"/>
+          <w:caps w:val="0"/>
+          <w:color w:val="000000"/>
+          <w:spacing w:val="0"/>
+          <w:sz w:val="28"/>
+          <w:szCs w:val="28"/>
+          <w:shd w:val="clear" w:fill="FFFFFF"/>
+          <w:lang w:val="en-US"/>
+        </w:rPr>
+      </w:pPr>
+      <w:r>
+        <w:rPr>
+          <w:rFonts w:hint="default" w:ascii="Times New Roman" w:hAnsi="Times New Roman" w:eastAsia="Consolas" w:cs="Times New Roman"/>
+          <w:i w:val="0"/>
+          <w:iCs w:val="0"/>
+          <w:caps w:val="0"/>
+          <w:color w:val="000000"/>
+          <w:spacing w:val="0"/>
+          <w:sz w:val="28"/>
+          <w:szCs w:val="28"/>
+          <w:shd w:val="clear" w:fill="FFFFFF"/>
+        </w:rPr>
+        <w:t>useEffect(effectFunction, arrayDependencies)</w:t>
+      </w:r>
+      <w:r>
+        <w:rPr>
+          <w:rFonts w:hint="default" w:ascii="Times New Roman" w:hAnsi="Times New Roman" w:eastAsia="Consolas" w:cs="Times New Roman"/>
+          <w:i w:val="0"/>
+          <w:iCs w:val="0"/>
+          <w:caps w:val="0"/>
+          <w:color w:val="000000"/>
+          <w:spacing w:val="0"/>
+          <w:sz w:val="28"/>
+          <w:szCs w:val="28"/>
+          <w:shd w:val="clear" w:fill="FFFFFF"/>
+          <w:lang w:val="en-US"/>
+        </w:rPr>
+        <w:t xml:space="preserve"> </w:t>
+      </w:r>
     </w:p>
     <w:p>
       <w:pPr>
         <w:spacing w:line="360" w:lineRule="auto"/>
-        <w:rPr>
-          <w:rFonts w:hint="default" w:ascii="Times New Roman" w:hAnsi="Times New Roman" w:cs="Times New Roman"/>
-          <w:sz w:val="28"/>
-          <w:szCs w:val="28"/>
-          <w:lang w:val="en-US"/>
-        </w:rPr>
-      </w:pPr>
-      <w:r>
-        <w:rPr>
-          <w:rFonts w:hint="default" w:ascii="Times New Roman" w:hAnsi="Times New Roman" w:cs="Times New Roman"/>
-          <w:sz w:val="28"/>
-          <w:szCs w:val="28"/>
-        </w:rPr>
-        <w:t>Sau đó e sử dụng </w:t>
+        <w:jc w:val="both"/>
+        <w:rPr>
+          <w:rFonts w:hint="default" w:ascii="Times New Roman" w:hAnsi="Times New Roman" w:eastAsia="Consolas" w:cs="Times New Roman"/>
+          <w:i w:val="0"/>
+          <w:iCs w:val="0"/>
+          <w:caps w:val="0"/>
+          <w:color w:val="000000"/>
+          <w:spacing w:val="0"/>
+          <w:sz w:val="28"/>
+          <w:szCs w:val="28"/>
+          <w:shd w:val="clear" w:fill="FFFFFF"/>
+          <w:lang w:val="en-US"/>
+        </w:rPr>
+      </w:pPr>
+      <w:r>
+        <w:rPr>
+          <w:rFonts w:hint="default" w:ascii="Times New Roman" w:hAnsi="Times New Roman" w:eastAsia="Consolas" w:cs="Times New Roman"/>
+          <w:i w:val="0"/>
+          <w:iCs w:val="0"/>
+          <w:caps w:val="0"/>
+          <w:color w:val="000000"/>
+          <w:spacing w:val="0"/>
+          <w:sz w:val="28"/>
+          <w:szCs w:val="28"/>
+          <w:shd w:val="clear" w:fill="FFFFFF"/>
+        </w:rPr>
+        <w:t>arrayDependencies</w:t>
+      </w:r>
+      <w:r>
+        <w:rPr>
+          <w:rFonts w:hint="default" w:ascii="Times New Roman" w:hAnsi="Times New Roman" w:eastAsia="Consolas" w:cs="Times New Roman"/>
+          <w:i w:val="0"/>
+          <w:iCs w:val="0"/>
+          <w:caps w:val="0"/>
+          <w:color w:val="000000"/>
+          <w:spacing w:val="0"/>
+          <w:sz w:val="28"/>
+          <w:szCs w:val="28"/>
+          <w:shd w:val="clear" w:fill="FFFFFF"/>
+          <w:lang w:val="en-US"/>
+        </w:rPr>
+        <w:t>: [] =&gt; chạy useEffect 1 lần duy nhất khi UI được mount</w:t>
+      </w:r>
+    </w:p>
+    <w:p>
+      <w:pPr>
+        <w:spacing w:line="360" w:lineRule="auto"/>
+        <w:jc w:val="both"/>
+        <w:rPr>
+          <w:rFonts w:hint="default" w:ascii="Consolas" w:hAnsi="Consolas" w:eastAsia="Consolas" w:cs="Consolas"/>
+          <w:i w:val="0"/>
+          <w:iCs w:val="0"/>
+          <w:caps w:val="0"/>
+          <w:color w:val="000000"/>
+          <w:spacing w:val="0"/>
+          <w:sz w:val="18"/>
+          <w:szCs w:val="18"/>
+          <w:shd w:val="clear" w:fill="FFFFFF"/>
+          <w:lang w:val="en-US"/>
+        </w:rPr>
+      </w:pPr>
+      <w:r>
+        <w:rPr>
+          <w:rFonts w:hint="default" w:ascii="Times New Roman" w:hAnsi="Times New Roman" w:eastAsia="Consolas" w:cs="Times New Roman"/>
+          <w:i w:val="0"/>
+          <w:iCs w:val="0"/>
+          <w:caps w:val="0"/>
+          <w:color w:val="000000"/>
+          <w:spacing w:val="0"/>
+          <w:sz w:val="28"/>
+          <w:szCs w:val="28"/>
+          <w:shd w:val="clear" w:fill="FFFFFF"/>
+        </w:rPr>
+        <w:t>arrayDependencies</w:t>
+      </w:r>
+      <w:r>
+        <w:rPr>
+          <w:rFonts w:hint="default" w:ascii="Times New Roman" w:hAnsi="Times New Roman" w:eastAsia="Consolas" w:cs="Times New Roman"/>
+          <w:i w:val="0"/>
+          <w:iCs w:val="0"/>
+          <w:caps w:val="0"/>
+          <w:color w:val="000000"/>
+          <w:spacing w:val="0"/>
+          <w:sz w:val="28"/>
+          <w:szCs w:val="28"/>
+          <w:shd w:val="clear" w:fill="FFFFFF"/>
+          <w:lang w:val="en-US"/>
+        </w:rPr>
+        <w:t>: không có =&gt; luôn chạy useEffect sau mỗi lần component đươc re-render</w:t>
+      </w:r>
+    </w:p>
+    <w:p>
+      <w:pPr>
+        <w:spacing w:line="360" w:lineRule="auto"/>
+        <w:jc w:val="both"/>
+        <w:rPr>
+          <w:rFonts w:hint="default" w:ascii="Times New Roman" w:hAnsi="Times New Roman" w:eastAsia="Consolas" w:cs="Times New Roman"/>
+          <w:i w:val="0"/>
+          <w:iCs w:val="0"/>
+          <w:caps w:val="0"/>
+          <w:color w:val="000000"/>
+          <w:spacing w:val="0"/>
+          <w:sz w:val="28"/>
+          <w:szCs w:val="28"/>
+          <w:shd w:val="clear" w:fill="FFFFFF"/>
+          <w:lang w:val="en-US"/>
+        </w:rPr>
+      </w:pPr>
+      <w:r>
+        <w:rPr>
+          <w:rFonts w:hint="default" w:ascii="Times New Roman" w:hAnsi="Times New Roman" w:eastAsia="Consolas" w:cs="Times New Roman"/>
+          <w:i w:val="0"/>
+          <w:iCs w:val="0"/>
+          <w:caps w:val="0"/>
+          <w:color w:val="000000"/>
+          <w:spacing w:val="0"/>
+          <w:sz w:val="28"/>
+          <w:szCs w:val="28"/>
+          <w:shd w:val="clear" w:fill="FFFFFF"/>
+        </w:rPr>
+        <w:t>arrayDependencies</w:t>
+      </w:r>
+      <w:r>
+        <w:rPr>
+          <w:rFonts w:hint="default" w:ascii="Times New Roman" w:hAnsi="Times New Roman" w:eastAsia="Consolas" w:cs="Times New Roman"/>
+          <w:i w:val="0"/>
+          <w:iCs w:val="0"/>
+          <w:caps w:val="0"/>
+          <w:color w:val="000000"/>
+          <w:spacing w:val="0"/>
+          <w:sz w:val="28"/>
+          <w:szCs w:val="28"/>
+          <w:shd w:val="clear" w:fill="FFFFFF"/>
+          <w:lang w:val="en-US"/>
+        </w:rPr>
+        <w:t>: [state] =&gt; useEffect chạy khi điều kiện ràng buộc thay đổi</w:t>
+      </w:r>
+    </w:p>
+    <w:p>
+      <w:pPr>
+        <w:pStyle w:val="4"/>
+        <w:bidi w:val="0"/>
+        <w:rPr>
+          <w:rFonts w:hint="default" w:ascii="Times New Roman" w:hAnsi="Times New Roman" w:cs="Times New Roman"/>
+          <w:b w:val="0"/>
+          <w:bCs w:val="0"/>
+          <w:sz w:val="28"/>
+          <w:szCs w:val="28"/>
+          <w:lang w:val="en-US"/>
+        </w:rPr>
+      </w:pPr>
+      <w:bookmarkStart w:id="13" w:name="_Toc7337"/>
+      <w:r>
+        <w:rPr>
+          <w:rFonts w:hint="default" w:ascii="Times New Roman" w:hAnsi="Times New Roman" w:cs="Times New Roman"/>
+          <w:b w:val="0"/>
+          <w:bCs w:val="0"/>
+          <w:sz w:val="28"/>
+          <w:szCs w:val="28"/>
+          <w:lang w:val="en-US"/>
+        </w:rPr>
+        <w:t>8.3. UseContext</w:t>
+      </w:r>
+      <w:bookmarkEnd w:id="13"/>
+    </w:p>
+    <w:p>
+      <w:pPr>
+        <w:spacing w:line="360" w:lineRule="auto"/>
+        <w:rPr>
+          <w:rFonts w:hint="default" w:ascii="Times New Roman" w:hAnsi="Times New Roman" w:cs="Times New Roman"/>
+          <w:sz w:val="28"/>
+          <w:szCs w:val="28"/>
+        </w:rPr>
+      </w:pPr>
+      <w:r>
+        <w:rPr>
+          <w:rFonts w:hint="default" w:ascii="Times New Roman" w:hAnsi="Times New Roman" w:cs="Times New Roman"/>
+          <w:sz w:val="28"/>
+          <w:szCs w:val="28"/>
+        </w:rPr>
+        <w:t>React context API là một cách cơ bản để tạo các biến toàn cục có thể được truyền qua trong ứng dụng React. đây là phương pháp thay thế cho “prop drilling”, hoặc truyền props từ ông nội sang cha và sang con, v..v.. Context thường được coi là đơn giản hơn, nhẹ nhàng hơn thay vì sử dụng Redux cho quản lý state.</w:t>
+      </w:r>
+    </w:p>
+    <w:p>
+      <w:pPr>
+        <w:spacing w:line="360" w:lineRule="auto"/>
+        <w:rPr>
+          <w:rFonts w:hint="default" w:ascii="Times New Roman" w:hAnsi="Times New Roman" w:eastAsia="sans-serif" w:cs="Times New Roman"/>
+          <w:b w:val="0"/>
+          <w:bCs w:val="0"/>
+          <w:i w:val="0"/>
+          <w:iCs w:val="0"/>
+          <w:caps w:val="0"/>
+          <w:color w:val="000000"/>
+          <w:spacing w:val="0"/>
+          <w:sz w:val="28"/>
+          <w:szCs w:val="28"/>
+          <w:highlight w:val="none"/>
+        </w:rPr>
+      </w:pPr>
+      <w:r>
+        <w:rPr>
+          <w:rFonts w:hint="default" w:ascii="Times New Roman" w:hAnsi="Times New Roman" w:cs="Times New Roman"/>
+          <w:sz w:val="28"/>
+          <w:szCs w:val="28"/>
+        </w:rPr>
+        <w:t>Tạo Context, và gọi nó là</w:t>
+      </w:r>
+      <w:r>
+        <w:rPr>
+          <w:rFonts w:hint="default" w:ascii="Times New Roman" w:hAnsi="Times New Roman" w:cs="Times New Roman"/>
+          <w:sz w:val="28"/>
+          <w:szCs w:val="28"/>
+          <w:lang w:val="en-US"/>
+        </w:rPr>
+        <w:t xml:space="preserve"> Song</w:t>
+      </w:r>
+      <w:r>
+        <w:rPr>
+          <w:rFonts w:hint="default" w:ascii="Times New Roman" w:hAnsi="Times New Roman" w:cs="Times New Roman"/>
+          <w:sz w:val="28"/>
+          <w:szCs w:val="28"/>
+        </w:rPr>
+        <w:t xml:space="preserve">. Điều này sẽ cung cấp </w:t>
       </w:r>
       <w:r>
         <w:rPr>
@@ -13687,84 +13438,36 @@
           <w:sz w:val="28"/>
           <w:szCs w:val="28"/>
         </w:rPr>
-        <w:t>.Provider có prop value = {</w:t>
-      </w:r>
-      <w:r>
-        <w:rPr>
-          <w:rFonts w:hint="default" w:ascii="Times New Roman" w:hAnsi="Times New Roman" w:cs="Times New Roman"/>
-          <w:sz w:val="28"/>
-          <w:szCs w:val="28"/>
-          <w:lang w:val="en-US"/>
-        </w:rPr>
-        <w:t>dataSong, song, handlePlaySong</w:t>
-      </w:r>
-      <w:r>
-        <w:rPr>
-          <w:rFonts w:hint="default" w:ascii="Times New Roman" w:hAnsi="Times New Roman" w:cs="Times New Roman"/>
-          <w:sz w:val="28"/>
-          <w:szCs w:val="28"/>
-        </w:rPr>
-        <w:t>} bao lại các component con.</w:t>
-      </w:r>
-      <w:r>
-        <w:rPr>
-          <w:rFonts w:hint="default" w:ascii="Times New Roman" w:hAnsi="Times New Roman" w:cs="Times New Roman"/>
-          <w:sz w:val="28"/>
-          <w:szCs w:val="28"/>
-        </w:rPr>
-        <w:br w:type="textWrapping"/>
-      </w:r>
-      <w:r>
-        <w:rPr>
-          <w:rFonts w:hint="default" w:ascii="Times New Roman" w:hAnsi="Times New Roman" w:cs="Times New Roman"/>
-          <w:sz w:val="28"/>
-          <w:szCs w:val="28"/>
-        </w:rPr>
-        <w:t xml:space="preserve">Sau khi gọi các component con bên trong provider này. Mình chỉ cần gọi const </w:t>
-      </w:r>
-      <w:r>
-        <w:rPr>
-          <w:rFonts w:hint="default" w:ascii="Times New Roman" w:hAnsi="Times New Roman" w:cs="Times New Roman"/>
-          <w:sz w:val="28"/>
-          <w:szCs w:val="28"/>
-          <w:lang w:val="en-US"/>
-        </w:rPr>
-        <w:t>{song, dataSong, handlePlaySong}</w:t>
-      </w:r>
-      <w:r>
-        <w:rPr>
-          <w:rFonts w:hint="default" w:ascii="Times New Roman" w:hAnsi="Times New Roman" w:cs="Times New Roman"/>
-          <w:sz w:val="28"/>
-          <w:szCs w:val="28"/>
-        </w:rPr>
-        <w:t xml:space="preserve"> = useContex</w:t>
-      </w:r>
-      <w:r>
-        <w:rPr>
-          <w:rFonts w:hint="default" w:ascii="Times New Roman" w:hAnsi="Times New Roman" w:cs="Times New Roman"/>
-          <w:sz w:val="28"/>
-          <w:szCs w:val="28"/>
-          <w:lang w:val="en-US"/>
-        </w:rPr>
-        <w:t>(Song</w:t>
-      </w:r>
-      <w:r>
-        <w:rPr>
-          <w:rFonts w:hint="default" w:ascii="Times New Roman" w:hAnsi="Times New Roman" w:cs="Times New Roman"/>
-          <w:sz w:val="28"/>
-          <w:szCs w:val="28"/>
-        </w:rPr>
-        <w:t>)</w:t>
-      </w:r>
-      <w:r>
-        <w:rPr>
-          <w:rFonts w:hint="default" w:ascii="Times New Roman" w:hAnsi="Times New Roman" w:cs="Times New Roman"/>
-          <w:sz w:val="28"/>
-          <w:szCs w:val="28"/>
-          <w:lang w:val="en-US"/>
-        </w:rPr>
-        <w:t xml:space="preserve"> :</w:t>
-      </w:r>
+        <w:t>.Provider. Những gì thành phần này làm đơn giản là :</w:t>
+      </w:r>
+    </w:p>
+    <w:p>
+      <w:pPr>
+        <w:spacing w:line="360" w:lineRule="auto"/>
+        <w:rPr>
+          <w:rFonts w:hint="default" w:ascii="Times New Roman" w:hAnsi="Times New Roman" w:cs="Times New Roman"/>
+          <w:sz w:val="28"/>
+          <w:szCs w:val="28"/>
+        </w:rPr>
+      </w:pPr>
+      <w:r>
+        <w:rPr>
+          <w:rFonts w:hint="default" w:ascii="Times New Roman" w:hAnsi="Times New Roman" w:cs="Times New Roman"/>
+          <w:sz w:val="28"/>
+          <w:szCs w:val="28"/>
+        </w:rPr>
+        <w:t>Provider : thành phần cung cấp giá trị</w:t>
+      </w:r>
+    </w:p>
+    <w:p>
+      <w:pPr>
+        <w:spacing w:line="360" w:lineRule="auto"/>
+        <w:rPr>
+          <w:rFonts w:hint="default" w:ascii="Times New Roman" w:hAnsi="Times New Roman" w:cs="Times New Roman"/>
+          <w:sz w:val="28"/>
+          <w:szCs w:val="28"/>
+        </w:rPr>
+      </w:pPr>
     </w:p>
     <w:p>
       <w:pPr>
@@ -13787,7 +13490,7 @@
           <wp:inline distT="0" distB="0" distL="114300" distR="114300">
             <wp:extent cx="5269230" cy="2962910"/>
             <wp:effectExtent l="0" t="0" r="7620" b="8890"/>
-            <wp:docPr id="19" name="Picture 19" descr="Screenshot (257)"/>
+            <wp:docPr id="17" name="Picture 17" descr="Screenshot (255)"/>
             <wp:cNvGraphicFramePr>
               <a:graphicFrameLocks xmlns:a="http://schemas.openxmlformats.org/drawingml/2006/main" noChangeAspect="1"/>
             </wp:cNvGraphicFramePr>
@@ -13795,7 +13498,7 @@
               <a:graphicData uri="http://schemas.openxmlformats.org/drawingml/2006/picture">
                 <pic:pic xmlns:pic="http://schemas.openxmlformats.org/drawingml/2006/picture">
                   <pic:nvPicPr>
-                    <pic:cNvPr id="19" name="Picture 19" descr="Screenshot (257)"/>
+                    <pic:cNvPr id="17" name="Picture 17" descr="Screenshot (255)"/>
                     <pic:cNvPicPr>
                       <a:picLocks noChangeAspect="1"/>
                     </pic:cNvPicPr>
@@ -13827,15 +13530,15 @@
         <w:spacing w:line="360" w:lineRule="auto"/>
         <w:jc w:val="both"/>
         <w:rPr>
-          <w:rFonts w:hint="default" w:ascii="sans-serif" w:hAnsi="sans-serif" w:eastAsia="sans-serif" w:cs="sans-serif"/>
+          <w:rFonts w:hint="default" w:ascii="Times New Roman" w:hAnsi="Times New Roman" w:eastAsia="Consolas" w:cs="Times New Roman"/>
           <w:i w:val="0"/>
           <w:iCs w:val="0"/>
           <w:caps w:val="0"/>
           <w:color w:val="000000"/>
           <w:spacing w:val="0"/>
-          <w:sz w:val="27"/>
-          <w:szCs w:val="27"/>
-          <w:shd w:val="clear" w:fill="F5EFE0"/>
+          <w:sz w:val="28"/>
+          <w:szCs w:val="28"/>
+          <w:shd w:val="clear" w:fill="FFFFFF"/>
           <w:lang w:val="en-US"/>
         </w:rPr>
       </w:pPr>
@@ -13861,178 +13564,71 @@
     <w:p>
       <w:pPr>
         <w:spacing w:line="360" w:lineRule="auto"/>
-        <w:jc w:val="both"/>
-        <w:rPr>
-          <w:rFonts w:hint="default" w:ascii="Times New Roman" w:hAnsi="Times New Roman" w:eastAsia="Consolas" w:cs="Times New Roman"/>
-          <w:i w:val="0"/>
-          <w:iCs w:val="0"/>
-          <w:caps w:val="0"/>
-          <w:color w:val="000000"/>
-          <w:spacing w:val="0"/>
-          <w:sz w:val="28"/>
-          <w:szCs w:val="28"/>
-          <w:shd w:val="clear" w:fill="FFFFFF"/>
-          <w:lang w:val="en-US"/>
-        </w:rPr>
-      </w:pPr>
+        <w:rPr>
+          <w:rFonts w:hint="default" w:ascii="Times New Roman" w:hAnsi="Times New Roman" w:cs="Times New Roman"/>
+          <w:sz w:val="28"/>
+          <w:szCs w:val="28"/>
+        </w:rPr>
+      </w:pPr>
+      <w:r>
+        <w:rPr>
+          <w:rFonts w:hint="default" w:ascii="Times New Roman" w:hAnsi="Times New Roman" w:cs="Times New Roman"/>
+          <w:sz w:val="28"/>
+          <w:szCs w:val="28"/>
+        </w:rPr>
+        <w:t>Provider luôn cần tồn tại như một trình bao bọc xung quanh phần tử cha, bất kể bên trong có các giá trị như nào.</w:t>
+      </w:r>
     </w:p>
     <w:p>
       <w:pPr>
         <w:spacing w:line="360" w:lineRule="auto"/>
-        <w:jc w:val="both"/>
-        <w:rPr>
-          <w:rFonts w:hint="default" w:ascii="Times New Roman" w:hAnsi="Times New Roman" w:eastAsia="Consolas" w:cs="Times New Roman"/>
-          <w:i w:val="0"/>
-          <w:iCs w:val="0"/>
-          <w:caps w:val="0"/>
-          <w:color w:val="000000"/>
-          <w:spacing w:val="0"/>
-          <w:sz w:val="28"/>
-          <w:szCs w:val="28"/>
-          <w:shd w:val="clear" w:fill="FFFFFF"/>
-          <w:lang w:val="en-US"/>
-        </w:rPr>
-      </w:pPr>
-    </w:p>
-    <w:p>
-      <w:pPr>
-        <w:pStyle w:val="2"/>
-        <w:numPr>
-          <w:ilvl w:val="0"/>
-          <w:numId w:val="1"/>
-        </w:numPr>
-        <w:bidi w:val="0"/>
-        <w:jc w:val="center"/>
-        <w:rPr>
-          <w:rFonts w:hint="default" w:ascii="Times New Roman" w:hAnsi="Times New Roman" w:cs="Times New Roman"/>
-          <w:sz w:val="28"/>
-          <w:szCs w:val="28"/>
-          <w:lang w:val="en-US"/>
-        </w:rPr>
-      </w:pPr>
-      <w:bookmarkStart w:id="14" w:name="_Toc26422"/>
-      <w:r>
-        <w:rPr>
-          <w:rFonts w:hint="default" w:ascii="Times New Roman" w:hAnsi="Times New Roman" w:cs="Times New Roman"/>
-          <w:sz w:val="28"/>
-          <w:szCs w:val="28"/>
-          <w:lang w:val="en-US"/>
-        </w:rPr>
-        <w:t>TEST APP REACT</w:t>
-      </w:r>
-      <w:bookmarkEnd w:id="14"/>
-    </w:p>
-    <w:p>
-      <w:pPr>
-        <w:numPr>
-          <w:ilvl w:val="0"/>
-          <w:numId w:val="0"/>
-        </w:numPr>
+        <w:rPr>
+          <w:rFonts w:hint="default" w:ascii="Times New Roman" w:hAnsi="Times New Roman" w:cs="Times New Roman"/>
+          <w:sz w:val="28"/>
+          <w:szCs w:val="28"/>
+          <w:lang w:val="en-US"/>
+        </w:rPr>
+      </w:pPr>
+      <w:r>
+        <w:rPr>
+          <w:rFonts w:hint="default" w:ascii="Times New Roman" w:hAnsi="Times New Roman" w:cs="Times New Roman"/>
+          <w:sz w:val="28"/>
+          <w:szCs w:val="28"/>
+        </w:rPr>
+        <w:t>Trong ví dụ trên, em khai báo</w:t>
+      </w:r>
+      <w:r>
+        <w:rPr>
+          <w:rFonts w:hint="default" w:ascii="Times New Roman" w:hAnsi="Times New Roman" w:cs="Times New Roman"/>
+          <w:sz w:val="28"/>
+          <w:szCs w:val="28"/>
+          <w:lang w:val="en-US"/>
+        </w:rPr>
+        <w:t xml:space="preserve"> : </w:t>
+      </w:r>
+    </w:p>
+    <w:p>
+      <w:pPr>
         <w:spacing w:line="360" w:lineRule="auto"/>
-        <w:ind w:leftChars="0"/>
-        <w:jc w:val="both"/>
-        <w:rPr>
-          <w:rFonts w:hint="default" w:ascii="Times New Roman" w:hAnsi="Times New Roman" w:eastAsia="Consolas" w:cs="Times New Roman"/>
-          <w:b/>
-          <w:bCs/>
-          <w:i w:val="0"/>
-          <w:iCs w:val="0"/>
-          <w:caps w:val="0"/>
-          <w:color w:val="000000"/>
-          <w:spacing w:val="0"/>
-          <w:sz w:val="28"/>
-          <w:szCs w:val="28"/>
-          <w:shd w:val="clear" w:fill="FFFFFF"/>
-          <w:lang w:val="en-US"/>
-        </w:rPr>
-      </w:pPr>
-    </w:p>
-    <w:p>
-      <w:pPr>
-        <w:spacing w:line="360" w:lineRule="auto"/>
-        <w:jc w:val="both"/>
-        <w:rPr>
-          <w:rFonts w:hint="default" w:ascii="Times New Roman" w:hAnsi="Times New Roman" w:eastAsia="Consolas" w:cs="Times New Roman"/>
-          <w:i w:val="0"/>
-          <w:iCs w:val="0"/>
-          <w:caps w:val="0"/>
-          <w:color w:val="000000"/>
-          <w:spacing w:val="0"/>
-          <w:sz w:val="28"/>
-          <w:szCs w:val="28"/>
-          <w:shd w:val="clear" w:fill="FFFFFF"/>
-          <w:lang w:val="en-US"/>
-        </w:rPr>
-      </w:pPr>
-      <w:r>
-        <w:rPr>
-          <w:rFonts w:hint="default" w:ascii="Times New Roman" w:hAnsi="Times New Roman" w:eastAsia="Consolas" w:cs="Times New Roman"/>
-          <w:i w:val="0"/>
-          <w:iCs w:val="0"/>
-          <w:caps w:val="0"/>
-          <w:color w:val="000000"/>
-          <w:spacing w:val="0"/>
-          <w:sz w:val="28"/>
-          <w:szCs w:val="28"/>
-          <w:shd w:val="clear" w:fill="FFFFFF"/>
-          <w:lang w:val="en-US"/>
-        </w:rPr>
-        <w:t>Mở terminal trong vs code -&gt; nhập npm test -&gt; phần mềm sẽ tiến hành test và về kết quả (trả về lỗi cần fix)</w:t>
-      </w:r>
-    </w:p>
-    <w:p>
-      <w:pPr>
-        <w:spacing w:line="360" w:lineRule="auto"/>
-        <w:jc w:val="both"/>
-        <w:rPr>
-          <w:rFonts w:hint="default" w:ascii="Times New Roman" w:hAnsi="Times New Roman" w:eastAsia="Consolas" w:cs="Times New Roman"/>
-          <w:i w:val="0"/>
-          <w:iCs w:val="0"/>
-          <w:caps w:val="0"/>
-          <w:color w:val="000000"/>
-          <w:spacing w:val="0"/>
-          <w:sz w:val="28"/>
-          <w:szCs w:val="28"/>
-          <w:shd w:val="clear" w:fill="FFFFFF"/>
-          <w:lang w:val="en-US"/>
-        </w:rPr>
-      </w:pPr>
-    </w:p>
-    <w:p>
-      <w:pPr>
-        <w:spacing w:line="360" w:lineRule="auto"/>
-        <w:jc w:val="both"/>
-        <w:rPr>
-          <w:rFonts w:hint="default" w:ascii="Times New Roman" w:hAnsi="Times New Roman" w:eastAsia="Consolas" w:cs="Times New Roman"/>
-          <w:i w:val="0"/>
-          <w:iCs w:val="0"/>
-          <w:caps w:val="0"/>
-          <w:color w:val="000000"/>
-          <w:spacing w:val="0"/>
-          <w:sz w:val="28"/>
-          <w:szCs w:val="28"/>
-          <w:shd w:val="clear" w:fill="FFFFFF"/>
-          <w:lang w:val="en-US"/>
-        </w:rPr>
-      </w:pPr>
-      <w:r>
-        <w:rPr>
-          <w:rFonts w:hint="default" w:ascii="Times New Roman" w:hAnsi="Times New Roman" w:eastAsia="Consolas" w:cs="Times New Roman"/>
-          <w:i w:val="0"/>
-          <w:iCs w:val="0"/>
-          <w:caps w:val="0"/>
-          <w:color w:val="000000"/>
-          <w:spacing w:val="0"/>
-          <w:sz w:val="28"/>
-          <w:szCs w:val="28"/>
-          <w:shd w:val="clear" w:fill="FFFFFF"/>
+        <w:rPr>
+          <w:rFonts w:hint="default" w:ascii="Times New Roman" w:hAnsi="Times New Roman" w:cs="Times New Roman"/>
+          <w:sz w:val="28"/>
+          <w:szCs w:val="28"/>
+          <w:lang w:val="en-US"/>
+        </w:rPr>
+      </w:pPr>
+      <w:r>
+        <w:rPr>
+          <w:rFonts w:hint="default" w:ascii="Times New Roman" w:hAnsi="Times New Roman" w:cs="Times New Roman"/>
+          <w:sz w:val="28"/>
+          <w:szCs w:val="28"/>
           <w:lang w:val="en-US"/>
         </w:rPr>
         <w:drawing>
           <wp:inline distT="0" distB="0" distL="114300" distR="114300">
             <wp:extent cx="5269230" cy="2962910"/>
             <wp:effectExtent l="0" t="0" r="7620" b="8890"/>
-            <wp:docPr id="10" name="Picture 10" descr="Screenshot (251)"/>
+            <wp:docPr id="18" name="Picture 18" descr="Screenshot (256)"/>
             <wp:cNvGraphicFramePr>
               <a:graphicFrameLocks xmlns:a="http://schemas.openxmlformats.org/drawingml/2006/main" noChangeAspect="1"/>
             </wp:cNvGraphicFramePr>
@@ -14040,7 +13636,7 @@
               <a:graphicData uri="http://schemas.openxmlformats.org/drawingml/2006/picture">
                 <pic:pic xmlns:pic="http://schemas.openxmlformats.org/drawingml/2006/picture">
                   <pic:nvPicPr>
-                    <pic:cNvPr id="10" name="Picture 10" descr="Screenshot (251)"/>
+                    <pic:cNvPr id="18" name="Picture 18" descr="Screenshot (256)"/>
                     <pic:cNvPicPr>
                       <a:picLocks noChangeAspect="1"/>
                     </pic:cNvPicPr>
@@ -14066,24 +13662,173 @@
           </wp:inline>
         </w:drawing>
       </w:r>
-      <w:r>
-        <w:rPr>
-          <w:rFonts w:hint="default" w:ascii="Times New Roman" w:hAnsi="Times New Roman" w:eastAsia="Consolas" w:cs="Times New Roman"/>
-          <w:i w:val="0"/>
-          <w:iCs w:val="0"/>
-          <w:caps w:val="0"/>
-          <w:color w:val="000000"/>
-          <w:spacing w:val="0"/>
-          <w:sz w:val="28"/>
-          <w:szCs w:val="28"/>
-          <w:shd w:val="clear" w:fill="FFFFFF"/>
+    </w:p>
+    <w:p>
+      <w:pPr>
+        <w:spacing w:line="360" w:lineRule="auto"/>
+        <w:rPr>
+          <w:rFonts w:hint="default" w:ascii="Times New Roman" w:hAnsi="Times New Roman" w:cs="Times New Roman"/>
+          <w:sz w:val="28"/>
+          <w:szCs w:val="28"/>
+        </w:rPr>
+      </w:pPr>
+    </w:p>
+    <w:p>
+      <w:pPr>
+        <w:spacing w:line="360" w:lineRule="auto"/>
+        <w:rPr>
+          <w:rFonts w:hint="default" w:ascii="Times New Roman" w:hAnsi="Times New Roman" w:cs="Times New Roman"/>
+          <w:sz w:val="28"/>
+          <w:szCs w:val="28"/>
+          <w:lang w:val="en-US"/>
+        </w:rPr>
+      </w:pPr>
+      <w:r>
+        <w:rPr>
+          <w:rFonts w:hint="default" w:ascii="Times New Roman" w:hAnsi="Times New Roman" w:cs="Times New Roman"/>
+          <w:sz w:val="28"/>
+          <w:szCs w:val="28"/>
+        </w:rPr>
+        <w:t>Sau đó e sử dụng </w:t>
+      </w:r>
+      <w:r>
+        <w:rPr>
+          <w:rFonts w:hint="default" w:ascii="Times New Roman" w:hAnsi="Times New Roman" w:cs="Times New Roman"/>
+          <w:sz w:val="28"/>
+          <w:szCs w:val="28"/>
+          <w:lang w:val="en-US"/>
+        </w:rPr>
+        <w:t>Song</w:t>
+      </w:r>
+      <w:r>
+        <w:rPr>
+          <w:rFonts w:hint="default" w:ascii="Times New Roman" w:hAnsi="Times New Roman" w:cs="Times New Roman"/>
+          <w:sz w:val="28"/>
+          <w:szCs w:val="28"/>
+        </w:rPr>
+        <w:t>.Provider có prop value = {</w:t>
+      </w:r>
+      <w:r>
+        <w:rPr>
+          <w:rFonts w:hint="default" w:ascii="Times New Roman" w:hAnsi="Times New Roman" w:cs="Times New Roman"/>
+          <w:sz w:val="28"/>
+          <w:szCs w:val="28"/>
+          <w:lang w:val="en-US"/>
+        </w:rPr>
+        <w:t>dataSong, song, handlePlaySong</w:t>
+      </w:r>
+      <w:r>
+        <w:rPr>
+          <w:rFonts w:hint="default" w:ascii="Times New Roman" w:hAnsi="Times New Roman" w:cs="Times New Roman"/>
+          <w:sz w:val="28"/>
+          <w:szCs w:val="28"/>
+        </w:rPr>
+        <w:t xml:space="preserve">} bao lại các component </w:t>
+      </w:r>
+      <w:r>
+        <w:rPr>
+          <w:rFonts w:hint="default" w:ascii="Times New Roman" w:hAnsi="Times New Roman" w:cs="Times New Roman"/>
+          <w:sz w:val="28"/>
+          <w:szCs w:val="28"/>
+          <w:lang w:val="en-US"/>
+        </w:rPr>
+        <w:t xml:space="preserve">được </w:t>
+      </w:r>
+      <w:r>
+        <w:rPr>
+          <w:rFonts w:hint="default" w:ascii="Times New Roman" w:hAnsi="Times New Roman"/>
+          <w:sz w:val="28"/>
+          <w:szCs w:val="28"/>
+          <w:lang w:val="en-US"/>
+        </w:rPr>
+        <w:t>subscribe</w:t>
+      </w:r>
+      <w:r>
+        <w:rPr>
+          <w:rFonts w:hint="default" w:ascii="Times New Roman" w:hAnsi="Times New Roman" w:cs="Times New Roman"/>
+          <w:sz w:val="28"/>
+          <w:szCs w:val="28"/>
+        </w:rPr>
+        <w:br w:type="textWrapping"/>
+      </w:r>
+      <w:r>
+        <w:rPr>
+          <w:rFonts w:hint="default" w:ascii="Times New Roman" w:hAnsi="Times New Roman" w:cs="Times New Roman"/>
+          <w:sz w:val="28"/>
+          <w:szCs w:val="28"/>
+        </w:rPr>
+        <w:t>Sau khi gọi các component con bên trong provider này.</w:t>
+      </w:r>
+      <w:r>
+        <w:rPr>
+          <w:rFonts w:hint="default" w:ascii="Times New Roman" w:hAnsi="Times New Roman" w:cs="Times New Roman"/>
+          <w:sz w:val="28"/>
+          <w:szCs w:val="28"/>
+          <w:lang w:val="en-US"/>
+        </w:rPr>
+        <w:t xml:space="preserve"> Để component đã </w:t>
+      </w:r>
+      <w:r>
+        <w:rPr>
+          <w:rFonts w:hint="default" w:ascii="Times New Roman" w:hAnsi="Times New Roman"/>
+          <w:sz w:val="28"/>
+          <w:szCs w:val="28"/>
+          <w:lang w:val="en-US"/>
+        </w:rPr>
+        <w:t>subscribe để sử dụng data từ Context Api chúng ta sử dụng UseContext</w:t>
+      </w:r>
+      <w:r>
+        <w:rPr>
+          <w:rFonts w:hint="default" w:ascii="Times New Roman" w:hAnsi="Times New Roman" w:cs="Times New Roman"/>
+          <w:sz w:val="28"/>
+          <w:szCs w:val="28"/>
+          <w:lang w:val="en-US"/>
+        </w:rPr>
+        <w:t xml:space="preserve"> </w:t>
+      </w:r>
+    </w:p>
+    <w:p>
+      <w:pPr>
+        <w:spacing w:line="360" w:lineRule="auto"/>
+        <w:rPr>
+          <w:rFonts w:hint="default" w:ascii="Times New Roman" w:hAnsi="Times New Roman" w:cs="Times New Roman"/>
+          <w:sz w:val="28"/>
+          <w:szCs w:val="28"/>
+          <w:lang w:val="en-US"/>
+        </w:rPr>
+      </w:pPr>
+      <w:r>
+        <w:rPr>
+          <w:rFonts w:hint="default" w:ascii="Times New Roman" w:hAnsi="Times New Roman" w:cs="Times New Roman"/>
+          <w:sz w:val="28"/>
+          <w:szCs w:val="28"/>
+          <w:lang w:val="en-US"/>
+        </w:rPr>
+        <w:t xml:space="preserve"> </w:t>
+      </w:r>
+    </w:p>
+    <w:p>
+      <w:pPr>
+        <w:spacing w:line="360" w:lineRule="auto"/>
+        <w:rPr>
+          <w:rFonts w:hint="default" w:ascii="Times New Roman" w:hAnsi="Times New Roman" w:cs="Times New Roman"/>
+          <w:sz w:val="28"/>
+          <w:szCs w:val="28"/>
+          <w:lang w:val="en-US"/>
+        </w:rPr>
+      </w:pPr>
+      <w:r>
+        <w:rPr>
+          <w:rFonts w:hint="default" w:ascii="Times New Roman" w:hAnsi="Times New Roman" w:cs="Times New Roman"/>
+          <w:sz w:val="28"/>
+          <w:szCs w:val="28"/>
           <w:lang w:val="en-US"/>
         </w:rPr>
         <w:drawing>
           <wp:inline distT="0" distB="0" distL="114300" distR="114300">
             <wp:extent cx="5269230" cy="2962910"/>
             <wp:effectExtent l="0" t="0" r="7620" b="8890"/>
-            <wp:docPr id="9" name="Picture 9" descr="Screenshot (252)"/>
+            <wp:docPr id="19" name="Picture 19" descr="Screenshot (257)"/>
             <wp:cNvGraphicFramePr>
               <a:graphicFrameLocks xmlns:a="http://schemas.openxmlformats.org/drawingml/2006/main" noChangeAspect="1"/>
             </wp:cNvGraphicFramePr>
@@ -14091,7 +13836,7 @@
               <a:graphicData uri="http://schemas.openxmlformats.org/drawingml/2006/picture">
                 <pic:pic xmlns:pic="http://schemas.openxmlformats.org/drawingml/2006/picture">
                   <pic:nvPicPr>
-                    <pic:cNvPr id="9" name="Picture 9" descr="Screenshot (252)"/>
+                    <pic:cNvPr id="19" name="Picture 19" descr="Screenshot (257)"/>
                     <pic:cNvPicPr>
                       <a:picLocks noChangeAspect="1"/>
                     </pic:cNvPicPr>
@@ -14123,15 +13868,15 @@
         <w:spacing w:line="360" w:lineRule="auto"/>
         <w:jc w:val="both"/>
         <w:rPr>
-          <w:rFonts w:hint="default" w:ascii="Times New Roman" w:hAnsi="Times New Roman" w:eastAsia="Consolas" w:cs="Times New Roman"/>
+          <w:rFonts w:hint="default" w:ascii="sans-serif" w:hAnsi="sans-serif" w:eastAsia="sans-serif" w:cs="sans-serif"/>
           <w:i w:val="0"/>
           <w:iCs w:val="0"/>
           <w:caps w:val="0"/>
           <w:color w:val="000000"/>
           <w:spacing w:val="0"/>
-          <w:sz w:val="28"/>
-          <w:szCs w:val="28"/>
-          <w:shd w:val="clear" w:fill="FFFFFF"/>
+          <w:sz w:val="27"/>
+          <w:szCs w:val="27"/>
+          <w:shd w:val="clear" w:fill="F5EFE0"/>
           <w:lang w:val="en-US"/>
         </w:rPr>
       </w:pPr>
@@ -14153,7 +13898,11 @@
           <w:lang w:val="en-US"/>
         </w:rPr>
       </w:pPr>
-      <w:r>
+    </w:p>
+    <w:p>
+      <w:pPr>
+        <w:spacing w:line="360" w:lineRule="auto"/>
+        <w:jc w:val="both"/>
         <w:rPr>
           <w:rFonts w:hint="default" w:ascii="Times New Roman" w:hAnsi="Times New Roman" w:eastAsia="Consolas" w:cs="Times New Roman"/>
           <w:i w:val="0"/>
@@ -14166,7 +13915,299 @@
           <w:shd w:val="clear" w:fill="FFFFFF"/>
           <w:lang w:val="en-US"/>
         </w:rPr>
-        <w:t>Kết quả trả về phần mềm test báo không thể tìm thấy module ‘swiper/react’ nhưng khi em npm start để khởi động app lên để check xem component đã nhận được module ‘swiper/react’ không . Thì kết quả vẫn chạy bình thường</w:t>
+      </w:pPr>
+    </w:p>
+    <w:p>
+      <w:pPr>
+        <w:spacing w:line="360" w:lineRule="auto"/>
+        <w:jc w:val="both"/>
+        <w:rPr>
+          <w:rFonts w:hint="default" w:ascii="Times New Roman" w:hAnsi="Times New Roman" w:eastAsia="Consolas" w:cs="Times New Roman"/>
+          <w:i w:val="0"/>
+          <w:iCs w:val="0"/>
+          <w:caps w:val="0"/>
+          <w:color w:val="000000"/>
+          <w:spacing w:val="0"/>
+          <w:sz w:val="28"/>
+          <w:szCs w:val="28"/>
+          <w:shd w:val="clear" w:fill="FFFFFF"/>
+          <w:lang w:val="en-US"/>
+        </w:rPr>
+      </w:pPr>
+    </w:p>
+    <w:p>
+      <w:pPr>
+        <w:pStyle w:val="2"/>
+        <w:numPr>
+          <w:ilvl w:val="0"/>
+          <w:numId w:val="1"/>
+        </w:numPr>
+        <w:bidi w:val="0"/>
+        <w:jc w:val="center"/>
+        <w:rPr>
+          <w:rFonts w:hint="default" w:ascii="Times New Roman" w:hAnsi="Times New Roman" w:cs="Times New Roman"/>
+          <w:sz w:val="28"/>
+          <w:szCs w:val="28"/>
+          <w:lang w:val="en-US"/>
+        </w:rPr>
+      </w:pPr>
+      <w:bookmarkStart w:id="14" w:name="_Toc26422"/>
+      <w:r>
+        <w:rPr>
+          <w:rFonts w:hint="default" w:ascii="Times New Roman" w:hAnsi="Times New Roman" w:cs="Times New Roman"/>
+          <w:sz w:val="28"/>
+          <w:szCs w:val="28"/>
+          <w:lang w:val="en-US"/>
+        </w:rPr>
+        <w:t>TEST APP REACT</w:t>
+      </w:r>
+      <w:bookmarkEnd w:id="14"/>
+    </w:p>
+    <w:p>
+      <w:pPr>
+        <w:numPr>
+          <w:ilvl w:val="0"/>
+          <w:numId w:val="0"/>
+        </w:numPr>
+        <w:spacing w:line="360" w:lineRule="auto"/>
+        <w:ind w:leftChars="0"/>
+        <w:jc w:val="both"/>
+        <w:rPr>
+          <w:rFonts w:hint="default" w:ascii="Times New Roman" w:hAnsi="Times New Roman" w:eastAsia="Consolas" w:cs="Times New Roman"/>
+          <w:b/>
+          <w:bCs/>
+          <w:i w:val="0"/>
+          <w:iCs w:val="0"/>
+          <w:caps w:val="0"/>
+          <w:color w:val="000000"/>
+          <w:spacing w:val="0"/>
+          <w:sz w:val="28"/>
+          <w:szCs w:val="28"/>
+          <w:shd w:val="clear" w:fill="FFFFFF"/>
+          <w:lang w:val="en-US"/>
+        </w:rPr>
+      </w:pPr>
+    </w:p>
+    <w:p>
+      <w:pPr>
+        <w:spacing w:line="360" w:lineRule="auto"/>
+        <w:jc w:val="both"/>
+        <w:rPr>
+          <w:rFonts w:hint="default" w:ascii="Times New Roman" w:hAnsi="Times New Roman" w:eastAsia="Consolas" w:cs="Times New Roman"/>
+          <w:i w:val="0"/>
+          <w:iCs w:val="0"/>
+          <w:caps w:val="0"/>
+          <w:color w:val="000000"/>
+          <w:spacing w:val="0"/>
+          <w:sz w:val="28"/>
+          <w:szCs w:val="28"/>
+          <w:shd w:val="clear" w:fill="FFFFFF"/>
+          <w:lang w:val="en-US"/>
+        </w:rPr>
+      </w:pPr>
+      <w:r>
+        <w:rPr>
+          <w:rFonts w:hint="default" w:ascii="Times New Roman" w:hAnsi="Times New Roman" w:eastAsia="Consolas" w:cs="Times New Roman"/>
+          <w:i w:val="0"/>
+          <w:iCs w:val="0"/>
+          <w:caps w:val="0"/>
+          <w:color w:val="000000"/>
+          <w:spacing w:val="0"/>
+          <w:sz w:val="28"/>
+          <w:szCs w:val="28"/>
+          <w:shd w:val="clear" w:fill="FFFFFF"/>
+          <w:lang w:val="en-US"/>
+        </w:rPr>
+        <w:t>Mở terminal trong vs code -&gt; nhập npm test -&gt; phần mềm sẽ tiến hành test và về kết quả (trả về lỗi cần fix)</w:t>
+      </w:r>
+    </w:p>
+    <w:p>
+      <w:pPr>
+        <w:spacing w:line="360" w:lineRule="auto"/>
+        <w:jc w:val="both"/>
+        <w:rPr>
+          <w:rFonts w:hint="default" w:ascii="Times New Roman" w:hAnsi="Times New Roman" w:eastAsia="Consolas" w:cs="Times New Roman"/>
+          <w:i w:val="0"/>
+          <w:iCs w:val="0"/>
+          <w:caps w:val="0"/>
+          <w:color w:val="000000"/>
+          <w:spacing w:val="0"/>
+          <w:sz w:val="28"/>
+          <w:szCs w:val="28"/>
+          <w:shd w:val="clear" w:fill="FFFFFF"/>
+          <w:lang w:val="en-US"/>
+        </w:rPr>
+      </w:pPr>
+    </w:p>
+    <w:p>
+      <w:pPr>
+        <w:spacing w:line="360" w:lineRule="auto"/>
+        <w:jc w:val="both"/>
+        <w:rPr>
+          <w:rFonts w:hint="default" w:ascii="Times New Roman" w:hAnsi="Times New Roman" w:eastAsia="Consolas" w:cs="Times New Roman"/>
+          <w:i w:val="0"/>
+          <w:iCs w:val="0"/>
+          <w:caps w:val="0"/>
+          <w:color w:val="000000"/>
+          <w:spacing w:val="0"/>
+          <w:sz w:val="28"/>
+          <w:szCs w:val="28"/>
+          <w:shd w:val="clear" w:fill="FFFFFF"/>
+          <w:lang w:val="en-US"/>
+        </w:rPr>
+      </w:pPr>
+      <w:r>
+        <w:rPr>
+          <w:rFonts w:hint="default" w:ascii="Times New Roman" w:hAnsi="Times New Roman" w:eastAsia="Consolas" w:cs="Times New Roman"/>
+          <w:i w:val="0"/>
+          <w:iCs w:val="0"/>
+          <w:caps w:val="0"/>
+          <w:color w:val="000000"/>
+          <w:spacing w:val="0"/>
+          <w:sz w:val="28"/>
+          <w:szCs w:val="28"/>
+          <w:shd w:val="clear" w:fill="FFFFFF"/>
+          <w:lang w:val="en-US"/>
+        </w:rPr>
+        <w:drawing>
+          <wp:inline distT="0" distB="0" distL="114300" distR="114300">
+            <wp:extent cx="5269230" cy="2962910"/>
+            <wp:effectExtent l="0" t="0" r="7620" b="8890"/>
+            <wp:docPr id="10" name="Picture 10" descr="Screenshot (251)"/>
+            <wp:cNvGraphicFramePr>
+              <a:graphicFrameLocks xmlns:a="http://schemas.openxmlformats.org/drawingml/2006/main" noChangeAspect="1"/>
+            </wp:cNvGraphicFramePr>
+            <a:graphic xmlns:a="http://schemas.openxmlformats.org/drawingml/2006/main">
+              <a:graphicData uri="http://schemas.openxmlformats.org/drawingml/2006/picture">
+                <pic:pic xmlns:pic="http://schemas.openxmlformats.org/drawingml/2006/picture">
+                  <pic:nvPicPr>
+                    <pic:cNvPr id="10" name="Picture 10" descr="Screenshot (251)"/>
+                    <pic:cNvPicPr>
+                      <a:picLocks noChangeAspect="1"/>
+                    </pic:cNvPicPr>
+                  </pic:nvPicPr>
+                  <pic:blipFill>
+                    <a:blip r:embed="rId24"/>
+                    <a:stretch>
+                      <a:fillRect/>
+                    </a:stretch>
+                  </pic:blipFill>
+                  <pic:spPr>
+                    <a:xfrm>
+                      <a:off x="0" y="0"/>
+                      <a:ext cx="5269230" cy="2962910"/>
+                    </a:xfrm>
+                    <a:prstGeom prst="rect">
+                      <a:avLst/>
+                    </a:prstGeom>
+                  </pic:spPr>
+                </pic:pic>
+              </a:graphicData>
+            </a:graphic>
+          </wp:inline>
+        </w:drawing>
+      </w:r>
+      <w:r>
+        <w:rPr>
+          <w:rFonts w:hint="default" w:ascii="Times New Roman" w:hAnsi="Times New Roman" w:eastAsia="Consolas" w:cs="Times New Roman"/>
+          <w:i w:val="0"/>
+          <w:iCs w:val="0"/>
+          <w:caps w:val="0"/>
+          <w:color w:val="000000"/>
+          <w:spacing w:val="0"/>
+          <w:sz w:val="28"/>
+          <w:szCs w:val="28"/>
+          <w:shd w:val="clear" w:fill="FFFFFF"/>
+          <w:lang w:val="en-US"/>
+        </w:rPr>
+        <w:drawing>
+          <wp:inline distT="0" distB="0" distL="114300" distR="114300">
+            <wp:extent cx="5269230" cy="2962910"/>
+            <wp:effectExtent l="0" t="0" r="7620" b="8890"/>
+            <wp:docPr id="9" name="Picture 9" descr="Screenshot (252)"/>
+            <wp:cNvGraphicFramePr>
+              <a:graphicFrameLocks xmlns:a="http://schemas.openxmlformats.org/drawingml/2006/main" noChangeAspect="1"/>
+            </wp:cNvGraphicFramePr>
+            <a:graphic xmlns:a="http://schemas.openxmlformats.org/drawingml/2006/main">
+              <a:graphicData uri="http://schemas.openxmlformats.org/drawingml/2006/picture">
+                <pic:pic xmlns:pic="http://schemas.openxmlformats.org/drawingml/2006/picture">
+                  <pic:nvPicPr>
+                    <pic:cNvPr id="9" name="Picture 9" descr="Screenshot (252)"/>
+                    <pic:cNvPicPr>
+                      <a:picLocks noChangeAspect="1"/>
+                    </pic:cNvPicPr>
+                  </pic:nvPicPr>
+                  <pic:blipFill>
+                    <a:blip r:embed="rId25"/>
+                    <a:stretch>
+                      <a:fillRect/>
+                    </a:stretch>
+                  </pic:blipFill>
+                  <pic:spPr>
+                    <a:xfrm>
+                      <a:off x="0" y="0"/>
+                      <a:ext cx="5269230" cy="2962910"/>
+                    </a:xfrm>
+                    <a:prstGeom prst="rect">
+                      <a:avLst/>
+                    </a:prstGeom>
+                  </pic:spPr>
+                </pic:pic>
+              </a:graphicData>
+            </a:graphic>
+          </wp:inline>
+        </w:drawing>
+      </w:r>
+    </w:p>
+    <w:p>
+      <w:pPr>
+        <w:spacing w:line="360" w:lineRule="auto"/>
+        <w:jc w:val="both"/>
+        <w:rPr>
+          <w:rFonts w:hint="default" w:ascii="Times New Roman" w:hAnsi="Times New Roman" w:eastAsia="Consolas" w:cs="Times New Roman"/>
+          <w:i w:val="0"/>
+          <w:iCs w:val="0"/>
+          <w:caps w:val="0"/>
+          <w:color w:val="000000"/>
+          <w:spacing w:val="0"/>
+          <w:sz w:val="28"/>
+          <w:szCs w:val="28"/>
+          <w:shd w:val="clear" w:fill="FFFFFF"/>
+          <w:lang w:val="en-US"/>
+        </w:rPr>
+      </w:pPr>
+    </w:p>
+    <w:p>
+      <w:pPr>
+        <w:spacing w:line="360" w:lineRule="auto"/>
+        <w:jc w:val="both"/>
+        <w:rPr>
+          <w:rFonts w:hint="default" w:ascii="Times New Roman" w:hAnsi="Times New Roman" w:eastAsia="Consolas" w:cs="Times New Roman"/>
+          <w:i w:val="0"/>
+          <w:iCs w:val="0"/>
+          <w:caps w:val="0"/>
+          <w:color w:val="000000"/>
+          <w:spacing w:val="0"/>
+          <w:sz w:val="28"/>
+          <w:szCs w:val="28"/>
+          <w:shd w:val="clear" w:fill="FFFFFF"/>
+          <w:lang w:val="en-US"/>
+        </w:rPr>
+      </w:pPr>
+      <w:r>
+        <w:rPr>
+          <w:rFonts w:hint="default" w:ascii="Times New Roman" w:hAnsi="Times New Roman" w:eastAsia="Consolas" w:cs="Times New Roman"/>
+          <w:i w:val="0"/>
+          <w:iCs w:val="0"/>
+          <w:caps w:val="0"/>
+          <w:color w:val="000000"/>
+          <w:spacing w:val="0"/>
+          <w:sz w:val="28"/>
+          <w:szCs w:val="28"/>
+          <w:shd w:val="clear" w:fill="FFFFFF"/>
+          <w:lang w:val="en-US"/>
+        </w:rPr>
+        <w:t>Kết quả trả về phần mềm test báo không thể tìm thấy module ‘swiper/react’ nhưng khi em npm start để khởi động app lên để check xem component đã nhận được module ‘swiper/react’ không . Thì kết quả vẫn chạy bình thường.</w:t>
       </w:r>
     </w:p>
     <w:sectPr>

</xml_diff>